<commit_message>
Final draft of Literature survey
</commit_message>
<xml_diff>
--- a/Course_Evaluation/Literature_Survey/EMcNamara_LiteratureSurvey.docx
+++ b/Course_Evaluation/Literature_Survey/EMcNamara_LiteratureSurvey.docx
@@ -655,11 +655,7 @@
               </mc:Choice>
               <mc:Fallback>
                 <w:pict>
-                  <v:shapetype w14:anchorId="7E9BEFF8" id="_x0000_t202" coordsize="21600,21600" o:spt="202" path="m,l,21600r21600,l21600,xe">
-                    <v:stroke joinstyle="miter"/>
-                    <v:path gradientshapeok="t" o:connecttype="rect"/>
-                  </v:shapetype>
-                  <v:shape id="Text Box 154" o:spid="_x0000_s1027" type="#_x0000_t202" style="position:absolute;margin-left:0;margin-top:0;width:8in;height:286.5pt;z-index:251659264;visibility:visible;mso-wrap-style:square;mso-width-percent:941;mso-height-percent:363;mso-top-percent:300;mso-wrap-distance-left:9pt;mso-wrap-distance-top:0;mso-wrap-distance-right:9pt;mso-wrap-distance-bottom:0;mso-position-horizontal:center;mso-position-horizontal-relative:page;mso-position-vertical-relative:page;mso-width-percent:941;mso-height-percent:363;mso-top-percent:300;mso-width-relative:page;mso-height-relative:page;v-text-anchor:bottom" o:gfxdata="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" filled="f" stroked="f" strokeweight=".5pt">
+                  <v:shape w14:anchorId="7E9BEFF8" id="Text Box 154" o:spid="_x0000_s1027" type="#_x0000_t202" style="position:absolute;margin-left:0;margin-top:0;width:8in;height:286.5pt;z-index:251659264;visibility:visible;mso-wrap-style:square;mso-width-percent:941;mso-height-percent:363;mso-top-percent:300;mso-wrap-distance-left:9pt;mso-wrap-distance-top:0;mso-wrap-distance-right:9pt;mso-wrap-distance-bottom:0;mso-position-horizontal:center;mso-position-horizontal-relative:page;mso-position-vertical-relative:page;mso-width-percent:941;mso-height-percent:363;mso-top-percent:300;mso-width-relative:page;mso-height-relative:page;v-text-anchor:bottom" o:gfxdata="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" filled="f" stroked="f" strokeweight=".5pt">
                     <v:textbox inset="126pt,0,54pt,0">
                       <w:txbxContent>
                         <w:p>
@@ -834,7 +830,7 @@
           <w:r>
             <w:fldChar w:fldCharType="separate"/>
           </w:r>
-          <w:hyperlink w:anchor="_Toc117448580" w:history="1">
+          <w:hyperlink w:anchor="_Toc117776966" w:history="1">
             <w:r>
               <w:rPr>
                 <w:rStyle w:val="Hyperlink"/>
@@ -876,7 +872,7 @@
                 <w:noProof/>
                 <w:webHidden/>
               </w:rPr>
-              <w:instrText xml:space="preserve"> PAGEREF _Toc117448580 \h </w:instrText>
+              <w:instrText xml:space="preserve"> PAGEREF _Toc117776966 \h </w:instrText>
             </w:r>
             <w:r>
               <w:rPr>
@@ -920,7 +916,7 @@
               <w:lang w:eastAsia="en-CA"/>
             </w:rPr>
           </w:pPr>
-          <w:hyperlink w:anchor="_Toc117448581" w:history="1">
+          <w:hyperlink w:anchor="_Toc117776967" w:history="1">
             <w:r>
               <w:rPr>
                 <w:rStyle w:val="Hyperlink"/>
@@ -962,7 +958,7 @@
                 <w:noProof/>
                 <w:webHidden/>
               </w:rPr>
-              <w:instrText xml:space="preserve"> PAGEREF _Toc117448581 \h </w:instrText>
+              <w:instrText xml:space="preserve"> PAGEREF _Toc117776967 \h </w:instrText>
             </w:r>
             <w:r>
               <w:rPr>
@@ -1006,7 +1002,7 @@
               <w:lang w:eastAsia="en-CA"/>
             </w:rPr>
           </w:pPr>
-          <w:hyperlink w:anchor="_Toc117448582" w:history="1">
+          <w:hyperlink w:anchor="_Toc117776968" w:history="1">
             <w:r>
               <w:rPr>
                 <w:rStyle w:val="Hyperlink"/>
@@ -1048,7 +1044,7 @@
                 <w:noProof/>
                 <w:webHidden/>
               </w:rPr>
-              <w:instrText xml:space="preserve"> PAGEREF _Toc117448582 \h </w:instrText>
+              <w:instrText xml:space="preserve"> PAGEREF _Toc117776968 \h </w:instrText>
             </w:r>
             <w:r>
               <w:rPr>
@@ -1092,7 +1088,7 @@
               <w:lang w:eastAsia="en-CA"/>
             </w:rPr>
           </w:pPr>
-          <w:hyperlink w:anchor="_Toc117448583" w:history="1">
+          <w:hyperlink w:anchor="_Toc117776969" w:history="1">
             <w:r>
               <w:rPr>
                 <w:rStyle w:val="Hyperlink"/>
@@ -1134,7 +1130,7 @@
                 <w:noProof/>
                 <w:webHidden/>
               </w:rPr>
-              <w:instrText xml:space="preserve"> PAGEREF _Toc117448583 \h </w:instrText>
+              <w:instrText xml:space="preserve"> PAGEREF _Toc117776969 \h </w:instrText>
             </w:r>
             <w:r>
               <w:rPr>
@@ -1178,7 +1174,7 @@
               <w:lang w:eastAsia="en-CA"/>
             </w:rPr>
           </w:pPr>
-          <w:hyperlink w:anchor="_Toc117448584" w:history="1">
+          <w:hyperlink w:anchor="_Toc117776970" w:history="1">
             <w:r>
               <w:rPr>
                 <w:rStyle w:val="Hyperlink"/>
@@ -1220,7 +1216,7 @@
                 <w:noProof/>
                 <w:webHidden/>
               </w:rPr>
-              <w:instrText xml:space="preserve"> PAGEREF _Toc117448584 \h </w:instrText>
+              <w:instrText xml:space="preserve"> PAGEREF _Toc117776970 \h </w:instrText>
             </w:r>
             <w:r>
               <w:rPr>
@@ -1264,7 +1260,7 @@
               <w:lang w:eastAsia="en-CA"/>
             </w:rPr>
           </w:pPr>
-          <w:hyperlink w:anchor="_Toc117448585" w:history="1">
+          <w:hyperlink w:anchor="_Toc117776971" w:history="1">
             <w:r>
               <w:rPr>
                 <w:rStyle w:val="Hyperlink"/>
@@ -1306,7 +1302,7 @@
                 <w:noProof/>
                 <w:webHidden/>
               </w:rPr>
-              <w:instrText xml:space="preserve"> PAGEREF _Toc117448585 \h </w:instrText>
+              <w:instrText xml:space="preserve"> PAGEREF _Toc117776971 \h </w:instrText>
             </w:r>
             <w:r>
               <w:rPr>
@@ -1350,7 +1346,7 @@
               <w:lang w:eastAsia="en-CA"/>
             </w:rPr>
           </w:pPr>
-          <w:hyperlink w:anchor="_Toc117448586" w:history="1">
+          <w:hyperlink w:anchor="_Toc117776972" w:history="1">
             <w:r>
               <w:rPr>
                 <w:rStyle w:val="Hyperlink"/>
@@ -1392,7 +1388,7 @@
                 <w:noProof/>
                 <w:webHidden/>
               </w:rPr>
-              <w:instrText xml:space="preserve"> PAGEREF _Toc117448586 \h </w:instrText>
+              <w:instrText xml:space="preserve"> PAGEREF _Toc117776972 \h </w:instrText>
             </w:r>
             <w:r>
               <w:rPr>
@@ -1436,7 +1432,7 @@
               <w:lang w:eastAsia="en-CA"/>
             </w:rPr>
           </w:pPr>
-          <w:hyperlink w:anchor="_Toc117448587" w:history="1">
+          <w:hyperlink w:anchor="_Toc117776973" w:history="1">
             <w:r>
               <w:rPr>
                 <w:rStyle w:val="Hyperlink"/>
@@ -1478,7 +1474,7 @@
                 <w:noProof/>
                 <w:webHidden/>
               </w:rPr>
-              <w:instrText xml:space="preserve"> PAGEREF _Toc117448587 \h </w:instrText>
+              <w:instrText xml:space="preserve"> PAGEREF _Toc117776973 \h </w:instrText>
             </w:r>
             <w:r>
               <w:rPr>
@@ -1522,7 +1518,7 @@
               <w:lang w:eastAsia="en-CA"/>
             </w:rPr>
           </w:pPr>
-          <w:hyperlink w:anchor="_Toc117448588" w:history="1">
+          <w:hyperlink w:anchor="_Toc117776974" w:history="1">
             <w:r>
               <w:rPr>
                 <w:rStyle w:val="Hyperlink"/>
@@ -1564,7 +1560,7 @@
                 <w:noProof/>
                 <w:webHidden/>
               </w:rPr>
-              <w:instrText xml:space="preserve"> PAGEREF _Toc117448588 \h </w:instrText>
+              <w:instrText xml:space="preserve"> PAGEREF _Toc117776974 \h </w:instrText>
             </w:r>
             <w:r>
               <w:rPr>
@@ -1608,7 +1604,7 @@
               <w:lang w:eastAsia="en-CA"/>
             </w:rPr>
           </w:pPr>
-          <w:hyperlink w:anchor="_Toc117448589" w:history="1">
+          <w:hyperlink w:anchor="_Toc117776975" w:history="1">
             <w:r>
               <w:rPr>
                 <w:rStyle w:val="Hyperlink"/>
@@ -1650,7 +1646,7 @@
                 <w:noProof/>
                 <w:webHidden/>
               </w:rPr>
-              <w:instrText xml:space="preserve"> PAGEREF _Toc117448589 \h </w:instrText>
+              <w:instrText xml:space="preserve"> PAGEREF _Toc117776975 \h </w:instrText>
             </w:r>
             <w:r>
               <w:rPr>
@@ -1694,7 +1690,7 @@
               <w:lang w:eastAsia="en-CA"/>
             </w:rPr>
           </w:pPr>
-          <w:hyperlink w:anchor="_Toc117448590" w:history="1">
+          <w:hyperlink w:anchor="_Toc117776976" w:history="1">
             <w:r>
               <w:rPr>
                 <w:rStyle w:val="Hyperlink"/>
@@ -1736,7 +1732,7 @@
                 <w:noProof/>
                 <w:webHidden/>
               </w:rPr>
-              <w:instrText xml:space="preserve"> PAGEREF _Toc117448590 \h </w:instrText>
+              <w:instrText xml:space="preserve"> PAGEREF _Toc117776976 \h </w:instrText>
             </w:r>
             <w:r>
               <w:rPr>
@@ -1780,7 +1776,7 @@
               <w:lang w:eastAsia="en-CA"/>
             </w:rPr>
           </w:pPr>
-          <w:hyperlink w:anchor="_Toc117448591" w:history="1">
+          <w:hyperlink w:anchor="_Toc117776977" w:history="1">
             <w:r>
               <w:rPr>
                 <w:rStyle w:val="Hyperlink"/>
@@ -1822,7 +1818,7 @@
                 <w:noProof/>
                 <w:webHidden/>
               </w:rPr>
-              <w:instrText xml:space="preserve"> PAGEREF _Toc117448591 \h </w:instrText>
+              <w:instrText xml:space="preserve"> PAGEREF _Toc117776977 \h </w:instrText>
             </w:r>
             <w:r>
               <w:rPr>
@@ -1866,7 +1862,7 @@
               <w:lang w:eastAsia="en-CA"/>
             </w:rPr>
           </w:pPr>
-          <w:hyperlink w:anchor="_Toc117448592" w:history="1">
+          <w:hyperlink w:anchor="_Toc117776978" w:history="1">
             <w:r>
               <w:rPr>
                 <w:rStyle w:val="Hyperlink"/>
@@ -1908,7 +1904,7 @@
                 <w:noProof/>
                 <w:webHidden/>
               </w:rPr>
-              <w:instrText xml:space="preserve"> PAGEREF _Toc117448592 \h </w:instrText>
+              <w:instrText xml:space="preserve"> PAGEREF _Toc117776978 \h </w:instrText>
             </w:r>
             <w:r>
               <w:rPr>
@@ -1952,7 +1948,7 @@
               <w:lang w:eastAsia="en-CA"/>
             </w:rPr>
           </w:pPr>
-          <w:hyperlink w:anchor="_Toc117448593" w:history="1">
+          <w:hyperlink w:anchor="_Toc117776979" w:history="1">
             <w:r>
               <w:rPr>
                 <w:rStyle w:val="Hyperlink"/>
@@ -1994,7 +1990,7 @@
                 <w:noProof/>
                 <w:webHidden/>
               </w:rPr>
-              <w:instrText xml:space="preserve"> PAGEREF _Toc117448593 \h </w:instrText>
+              <w:instrText xml:space="preserve"> PAGEREF _Toc117776979 \h </w:instrText>
             </w:r>
             <w:r>
               <w:rPr>
@@ -2038,7 +2034,7 @@
               <w:lang w:eastAsia="en-CA"/>
             </w:rPr>
           </w:pPr>
-          <w:hyperlink w:anchor="_Toc117448594" w:history="1">
+          <w:hyperlink w:anchor="_Toc117776980" w:history="1">
             <w:r>
               <w:rPr>
                 <w:rStyle w:val="Hyperlink"/>
@@ -2080,7 +2076,7 @@
                 <w:noProof/>
                 <w:webHidden/>
               </w:rPr>
-              <w:instrText xml:space="preserve"> PAGEREF _Toc117448594 \h </w:instrText>
+              <w:instrText xml:space="preserve"> PAGEREF _Toc117776980 \h </w:instrText>
             </w:r>
             <w:r>
               <w:rPr>
@@ -2124,7 +2120,7 @@
               <w:lang w:eastAsia="en-CA"/>
             </w:rPr>
           </w:pPr>
-          <w:hyperlink w:anchor="_Toc117448595" w:history="1">
+          <w:hyperlink w:anchor="_Toc117776981" w:history="1">
             <w:r>
               <w:rPr>
                 <w:rStyle w:val="Hyperlink"/>
@@ -2166,7 +2162,7 @@
                 <w:noProof/>
                 <w:webHidden/>
               </w:rPr>
-              <w:instrText xml:space="preserve"> PAGEREF _Toc117448595 \h </w:instrText>
+              <w:instrText xml:space="preserve"> PAGEREF _Toc117776981 \h </w:instrText>
             </w:r>
             <w:r>
               <w:rPr>
@@ -2210,7 +2206,7 @@
               <w:lang w:eastAsia="en-CA"/>
             </w:rPr>
           </w:pPr>
-          <w:hyperlink w:anchor="_Toc117448596" w:history="1">
+          <w:hyperlink w:anchor="_Toc117776982" w:history="1">
             <w:r>
               <w:rPr>
                 <w:rStyle w:val="Hyperlink"/>
@@ -2252,7 +2248,7 @@
                 <w:noProof/>
                 <w:webHidden/>
               </w:rPr>
-              <w:instrText xml:space="preserve"> PAGEREF _Toc117448596 \h </w:instrText>
+              <w:instrText xml:space="preserve"> PAGEREF _Toc117776982 \h </w:instrText>
             </w:r>
             <w:r>
               <w:rPr>
@@ -2296,7 +2292,7 @@
               <w:lang w:eastAsia="en-CA"/>
             </w:rPr>
           </w:pPr>
-          <w:hyperlink w:anchor="_Toc117448597" w:history="1">
+          <w:hyperlink w:anchor="_Toc117776983" w:history="1">
             <w:r>
               <w:rPr>
                 <w:rStyle w:val="Hyperlink"/>
@@ -2338,7 +2334,7 @@
                 <w:noProof/>
                 <w:webHidden/>
               </w:rPr>
-              <w:instrText xml:space="preserve"> PAGEREF _Toc117448597 \h </w:instrText>
+              <w:instrText xml:space="preserve"> PAGEREF _Toc117776983 \h </w:instrText>
             </w:r>
             <w:r>
               <w:rPr>
@@ -2382,7 +2378,7 @@
               <w:lang w:eastAsia="en-CA"/>
             </w:rPr>
           </w:pPr>
-          <w:hyperlink w:anchor="_Toc117448598" w:history="1">
+          <w:hyperlink w:anchor="_Toc117776984" w:history="1">
             <w:r>
               <w:rPr>
                 <w:rStyle w:val="Hyperlink"/>
@@ -2424,7 +2420,7 @@
                 <w:noProof/>
                 <w:webHidden/>
               </w:rPr>
-              <w:instrText xml:space="preserve"> PAGEREF _Toc117448598 \h </w:instrText>
+              <w:instrText xml:space="preserve"> PAGEREF _Toc117776984 \h </w:instrText>
             </w:r>
             <w:r>
               <w:rPr>
@@ -2444,7 +2440,7 @@
                 <w:noProof/>
                 <w:webHidden/>
               </w:rPr>
-              <w:t>6</w:t>
+              <w:t>7</w:t>
             </w:r>
             <w:r>
               <w:rPr>
@@ -2468,7 +2464,7 @@
               <w:lang w:eastAsia="en-CA"/>
             </w:rPr>
           </w:pPr>
-          <w:hyperlink w:anchor="_Toc117448599" w:history="1">
+          <w:hyperlink w:anchor="_Toc117776985" w:history="1">
             <w:r>
               <w:rPr>
                 <w:rStyle w:val="Hyperlink"/>
@@ -2510,7 +2506,7 @@
                 <w:noProof/>
                 <w:webHidden/>
               </w:rPr>
-              <w:instrText xml:space="preserve"> PAGEREF _Toc117448599 \h </w:instrText>
+              <w:instrText xml:space="preserve"> PAGEREF _Toc117776985 \h </w:instrText>
             </w:r>
             <w:r>
               <w:rPr>
@@ -2530,7 +2526,7 @@
                 <w:noProof/>
                 <w:webHidden/>
               </w:rPr>
-              <w:t>6</w:t>
+              <w:t>7</w:t>
             </w:r>
             <w:r>
               <w:rPr>
@@ -2554,7 +2550,7 @@
               <w:lang w:eastAsia="en-CA"/>
             </w:rPr>
           </w:pPr>
-          <w:hyperlink w:anchor="_Toc117448600" w:history="1">
+          <w:hyperlink w:anchor="_Toc117776986" w:history="1">
             <w:r>
               <w:rPr>
                 <w:rStyle w:val="Hyperlink"/>
@@ -2596,7 +2592,7 @@
                 <w:noProof/>
                 <w:webHidden/>
               </w:rPr>
-              <w:instrText xml:space="preserve"> PAGEREF _Toc117448600 \h </w:instrText>
+              <w:instrText xml:space="preserve"> PAGEREF _Toc117776986 \h </w:instrText>
             </w:r>
             <w:r>
               <w:rPr>
@@ -2616,7 +2612,7 @@
                 <w:noProof/>
                 <w:webHidden/>
               </w:rPr>
-              <w:t>7</w:t>
+              <w:t>8</w:t>
             </w:r>
             <w:r>
               <w:rPr>
@@ -2640,7 +2636,7 @@
               <w:lang w:eastAsia="en-CA"/>
             </w:rPr>
           </w:pPr>
-          <w:hyperlink w:anchor="_Toc117448601" w:history="1">
+          <w:hyperlink w:anchor="_Toc117776987" w:history="1">
             <w:r>
               <w:rPr>
                 <w:rStyle w:val="Hyperlink"/>
@@ -2682,7 +2678,7 @@
                 <w:noProof/>
                 <w:webHidden/>
               </w:rPr>
-              <w:instrText xml:space="preserve"> PAGEREF _Toc117448601 \h </w:instrText>
+              <w:instrText xml:space="preserve"> PAGEREF _Toc117776987 \h </w:instrText>
             </w:r>
             <w:r>
               <w:rPr>
@@ -2702,7 +2698,7 @@
                 <w:noProof/>
                 <w:webHidden/>
               </w:rPr>
-              <w:t>7</w:t>
+              <w:t>8</w:t>
             </w:r>
             <w:r>
               <w:rPr>
@@ -2756,7 +2752,7 @@
       <w:pPr>
         <w:pStyle w:val="Heading1"/>
       </w:pPr>
-      <w:bookmarkStart w:id="0" w:name="_Toc117448580"/>
+      <w:bookmarkStart w:id="0" w:name="_Toc117776966"/>
       <w:r>
         <w:lastRenderedPageBreak/>
         <w:t>Introduction</w:t>
@@ -2784,7 +2780,7 @@
       <w:pPr>
         <w:pStyle w:val="Heading1"/>
       </w:pPr>
-      <w:bookmarkStart w:id="1" w:name="_Toc117448581"/>
+      <w:bookmarkStart w:id="1" w:name="_Toc117776967"/>
       <w:r>
         <w:t>Clarification on Terminology</w:t>
       </w:r>
@@ -2811,7 +2807,7 @@
       <w:pPr>
         <w:pStyle w:val="Heading1"/>
       </w:pPr>
-      <w:bookmarkStart w:id="2" w:name="_Toc117448582"/>
+      <w:bookmarkStart w:id="2" w:name="_Toc117776968"/>
       <w:r>
         <w:t>Problem Definition</w:t>
       </w:r>
@@ -2873,7 +2869,7 @@
       <w:pPr>
         <w:pStyle w:val="Heading2"/>
       </w:pPr>
-      <w:bookmarkStart w:id="3" w:name="_Toc117448583"/>
+      <w:bookmarkStart w:id="3" w:name="_Toc117776969"/>
       <w:r>
         <w:lastRenderedPageBreak/>
         <w:t>Blocking Algorithms</w:t>
@@ -2930,11 +2926,9 @@
       <w:r>
         <w:t xml:space="preserve">Additionally, a traditionally common reason to avoid locks has been the fear of thread failure, </w:t>
       </w:r>
-      <w:proofErr w:type="gramStart"/>
       <w:r>
         <w:t>i.e.</w:t>
       </w:r>
-      <w:proofErr w:type="gramEnd"/>
       <w:r>
         <w:t xml:space="preserve"> </w:t>
       </w:r>
@@ -2955,6 +2949,11 @@
       </w:r>
       <w:r>
         <w:t xml:space="preserve"> high-priority threads always be present in the queue.</w:t>
+      </w:r>
+    </w:p>
+    <w:p>
+      <w:r>
+        <w:t>Also, with traditional blocking algorithms, the entire shared data structure is locked when a thread wishes to modify its contents, regardless of how much of the data structure is actually being modified. This can cause significant performance issues as many threads each wishing to make slight edits to the shared data structure can force several other threads to stall while the edit is taking place even if the data the competing threads wish to edit is not shared, but rather simply within the same larger data structure.</w:t>
       </w:r>
     </w:p>
     <w:p>
@@ -2969,7 +2968,7 @@
       <w:pPr>
         <w:pStyle w:val="Heading2"/>
       </w:pPr>
-      <w:bookmarkStart w:id="4" w:name="_Toc117448584"/>
+      <w:bookmarkStart w:id="4" w:name="_Toc117776970"/>
       <w:r>
         <w:t>Wait-Free Algorithms</w:t>
       </w:r>
@@ -3004,7 +3003,7 @@
       <w:pPr>
         <w:pStyle w:val="Heading2"/>
       </w:pPr>
-      <w:bookmarkStart w:id="5" w:name="_Toc117448585"/>
+      <w:bookmarkStart w:id="5" w:name="_Toc117776971"/>
       <w:r>
         <w:t>Lock-Free Algorithms</w:t>
       </w:r>
@@ -3015,7 +3014,11 @@
         <w:t>L</w:t>
       </w:r>
       <w:r>
-        <w:t>ock-free algorithms are those algorithms such that at all times at least one thread is making progress. This differs from blocking algorithms in that the potential for a deadlock, which could have zero threads making progress, is removed. Wait-free algorithms</w:t>
+        <w:t xml:space="preserve">ock-free algorithms are those algorithms such that at all times at least one thread is making progress. This differs from blocking algorithms in that the potential for a deadlock, which could have zero threads </w:t>
+      </w:r>
+      <w:r>
+        <w:lastRenderedPageBreak/>
+        <w:t>making progress, is removed. Wait-free algorithms</w:t>
       </w:r>
       <w:r>
         <w:t xml:space="preserve"> </w:t>
@@ -3032,11 +3035,7 @@
         <w:t>An algorithm is considered lock-free if infinitely often a thread will complete its task in a finite number of steps.</w:t>
       </w:r>
       <w:r>
-        <w:t xml:space="preserve"> This definition implies that lock-free algorithms are nearly wait-free, except for the unlikely </w:t>
-      </w:r>
-      <w:r>
-        <w:lastRenderedPageBreak/>
-        <w:t>event that two or more threads attempt to modify the same shared data structure, at which point the number of steps of one or more thread increases from the finite value</w:t>
+        <w:t xml:space="preserve"> This definition implies that lock-free algorithms are nearly wait-free, except for the unlikely event that two or more threads attempt to modify the same shared data structure, at which point the number of steps of one or more thread increases from the finite value</w:t>
       </w:r>
       <w:r>
         <w:t>.</w:t>
@@ -3046,7 +3045,7 @@
       <w:pPr>
         <w:pStyle w:val="Heading2"/>
       </w:pPr>
-      <w:bookmarkStart w:id="6" w:name="_Toc117448586"/>
+      <w:bookmarkStart w:id="6" w:name="_Toc117776972"/>
       <w:r>
         <w:t>Obstruction-Free Algorithms</w:t>
       </w:r>
@@ -3060,15 +3059,7 @@
         <w:t xml:space="preserve">if no other threads were executing. That is, if all other threads stop execution at any time, regardless of the state of the other threads, a thread will be able to complete its task in a distinct number of steps. The term obstruction-free was introduced by </w:t>
       </w:r>
       <w:r>
-        <w:t xml:space="preserve">Herlihy, </w:t>
-      </w:r>
-      <w:proofErr w:type="spellStart"/>
-      <w:r>
-        <w:t>Luchangco</w:t>
-      </w:r>
-      <w:proofErr w:type="spellEnd"/>
-      <w:r>
-        <w:t>, and Moir</w:t>
+        <w:t>Herlihy, Luchangco, and Moir</w:t>
       </w:r>
       <w:r>
         <w:t xml:space="preserve"> in their 2003 paper </w:t>
@@ -3097,7 +3088,7 @@
       <w:pPr>
         <w:pStyle w:val="Heading2"/>
       </w:pPr>
-      <w:bookmarkStart w:id="7" w:name="_Toc117448587"/>
+      <w:bookmarkStart w:id="7" w:name="_Toc117776973"/>
       <w:r>
         <w:t>Note on Non-Blocking Algorithms</w:t>
       </w:r>
@@ -3112,7 +3103,7 @@
       <w:pPr>
         <w:pStyle w:val="Heading1"/>
       </w:pPr>
-      <w:bookmarkStart w:id="8" w:name="_Toc117448588"/>
+      <w:bookmarkStart w:id="8" w:name="_Toc117776974"/>
       <w:r>
         <w:t>Common Lock-Free Design Patterns</w:t>
       </w:r>
@@ -3162,7 +3153,7 @@
       <w:pPr>
         <w:pStyle w:val="Heading2"/>
       </w:pPr>
-      <w:bookmarkStart w:id="9" w:name="_Toc117448589"/>
+      <w:bookmarkStart w:id="9" w:name="_Toc117776975"/>
       <w:r>
         <w:t>CAS Instruction</w:t>
       </w:r>
@@ -3173,7 +3164,11 @@
         <w:t xml:space="preserve">The CAS instruction </w:t>
       </w:r>
       <w:r>
-        <w:t>compares a provided value with the value stored in a provided memory address. If these two values match, the third parameter is assigned to the memory address. If the two values do not match, the value in the memory address is assigned to the local variable, hence the swap implied in the instruction’s name.</w:t>
+        <w:t xml:space="preserve">compares a provided value with the value stored in a provided memory address. If these two values match, the third parameter is assigned to the memory address. If the two values do </w:t>
+      </w:r>
+      <w:r>
+        <w:lastRenderedPageBreak/>
+        <w:t>not match, the value in the memory address is assigned to the local variable, hence the swap implied in the instruction’s name.</w:t>
       </w:r>
     </w:p>
     <w:p>
@@ -3192,10 +3187,9 @@
         <w:pStyle w:val="Heading3"/>
       </w:pPr>
       <w:bookmarkStart w:id="10" w:name="_Issues_with_CAS"/>
-      <w:bookmarkStart w:id="11" w:name="_Toc117448590"/>
+      <w:bookmarkStart w:id="11" w:name="_Toc117776976"/>
       <w:bookmarkEnd w:id="10"/>
       <w:r>
-        <w:lastRenderedPageBreak/>
         <w:t>Issues with CAS</w:t>
       </w:r>
       <w:bookmarkEnd w:id="11"/>
@@ -3301,7 +3295,7 @@
       <w:pPr>
         <w:pStyle w:val="Heading2"/>
       </w:pPr>
-      <w:bookmarkStart w:id="12" w:name="_Toc117448591"/>
+      <w:bookmarkStart w:id="12" w:name="_Toc117776977"/>
       <w:r>
         <w:t>LL &amp;</w:t>
       </w:r>
@@ -3329,7 +3323,7 @@
         <w:pStyle w:val="Heading3"/>
       </w:pPr>
       <w:bookmarkStart w:id="13" w:name="_Issues_with_LL"/>
-      <w:bookmarkStart w:id="14" w:name="_Toc117448592"/>
+      <w:bookmarkStart w:id="14" w:name="_Toc117776978"/>
       <w:bookmarkEnd w:id="13"/>
       <w:r>
         <w:t>Issues with LL &amp; SC</w:t>
@@ -3339,13 +3333,33 @@
     <w:p>
       <w:r>
         <w:t>An issue experienced only by the LL &amp; SC approach is that cache lines may be untagged for reasons other than the expected data not being present. It is possible that through the background OS processes the cache line becomes untagged, causing an additional iteration of the loop used with this approach.</w:t>
+      </w:r>
+    </w:p>
+    <w:p>
+      <w:pPr>
+        <w:pStyle w:val="Heading2"/>
+      </w:pPr>
+      <w:r>
+        <w:t>Atomic Fetches</w:t>
+      </w:r>
+    </w:p>
+    <w:p>
+      <w:r>
+        <w:t xml:space="preserve">While less popular in lock-free programming than the CAS or LL &amp; SC operations, the atomic fetch_add and fetch_sub functions in the C++ standard library can also be used in some lock-free applications. True to their names, these operations fetch a variable, increment or decrement the fetched variable by the provided value, and store the new value to the existing memory location. These operations are all done atomically, so no other instructions may be inserted in between. These functions can be useful if the </w:t>
+      </w:r>
+      <w:r>
+        <w:lastRenderedPageBreak/>
+        <w:t>shared data structure is a</w:t>
+      </w:r>
+      <w:r>
+        <w:t>n integer or a floating point value and whose primary operations are incrementation and decrementation, but with different data types and/or more complex modifications, the techniques mentioned above may be more applicable.</w:t>
       </w:r>
     </w:p>
     <w:p>
       <w:pPr>
         <w:pStyle w:val="Heading1"/>
       </w:pPr>
-      <w:bookmarkStart w:id="15" w:name="_Toc117448593"/>
+      <w:bookmarkStart w:id="15" w:name="_Toc117776979"/>
       <w:r>
         <w:t>Downsides of Lock-Free Design</w:t>
       </w:r>
@@ -3385,7 +3399,7 @@
       <w:pPr>
         <w:pStyle w:val="Heading2"/>
       </w:pPr>
-      <w:bookmarkStart w:id="16" w:name="_Toc117448594"/>
+      <w:bookmarkStart w:id="16" w:name="_Toc117776980"/>
       <w:r>
         <w:t>ABA Problem</w:t>
       </w:r>
@@ -3393,19 +3407,7 @@
     </w:p>
     <w:p>
       <w:r>
-        <w:t xml:space="preserve">The ABA problem refers to the reading of an object by thread A at one point, the deletion of the same object by thread B immediately after, and then the creation of a new object by thread B which is assigned the same memory location as the just-deleted object by the OS, all before thread A writes to the object in memory. From the perspective of </w:t>
-      </w:r>
-      <w:proofErr w:type="gramStart"/>
-      <w:r>
-        <w:t>thread</w:t>
-      </w:r>
-      <w:proofErr w:type="gramEnd"/>
-      <w:r>
-        <w:t xml:space="preserve"> A, the object read initially and the object read at the time of writing in the CAS function are identical as they are both the same object type in the same memory address, despite the fact their contents might be very different. The LL &amp; SC approach will not </w:t>
-      </w:r>
-      <w:r>
-        <w:lastRenderedPageBreak/>
-        <w:t>experience this issue as once thread B modifies or deleted the object, the cache line of thread A will no longer be tagged, at which point the SC operation is guaranteed to fail, causing another LL operation to be required.</w:t>
+        <w:t>The ABA problem refers to the reading of an object by thread A at one point, the deletion of the same object by thread B immediately after, and then the creation of a new object by thread B which is assigned the same memory location as the just-deleted object by the OS, all before thread A writes to the object in memory. From the perspective of thread A, the object read initially and the object read at the time of writing in the CAS function are identical as they are both the same object type in the same memory address, despite the fact their contents might be very different. The LL &amp; SC approach will not experience this issue as once thread B modifies or deleted the object, the cache line of thread A will no longer be tagged, at which point the SC operation is guaranteed to fail, causing another LL operation to be required.</w:t>
       </w:r>
     </w:p>
     <w:p>
@@ -3438,7 +3440,7 @@
       <w:pPr>
         <w:pStyle w:val="Heading1"/>
       </w:pPr>
-      <w:bookmarkStart w:id="17" w:name="_Toc117448595"/>
+      <w:bookmarkStart w:id="17" w:name="_Toc117776981"/>
       <w:r>
         <w:t>Proving Correctness of a Lock-Free Algorithm</w:t>
       </w:r>
@@ -3486,7 +3488,7 @@
       <w:pPr>
         <w:pStyle w:val="Heading2"/>
       </w:pPr>
-      <w:bookmarkStart w:id="18" w:name="_Toc117448596"/>
+      <w:bookmarkStart w:id="18" w:name="_Toc117776982"/>
       <w:r>
         <w:rPr>
           <w:rStyle w:val="Heading2Char"/>
@@ -3509,23 +3511,11 @@
         <w:t>[4]</w:t>
       </w:r>
       <w:r>
-        <w:t xml:space="preserve"> Object semantics refers to the fact that the requirements of the call are met, </w:t>
-      </w:r>
-      <w:proofErr w:type="gramStart"/>
-      <w:r>
-        <w:t>i.e.</w:t>
-      </w:r>
-      <w:proofErr w:type="gramEnd"/>
-      <w:r>
-        <w:t xml:space="preserve"> a pop operation will always return the top of a stack. "Real-time" order is the property that the return values of operations will reflect the true order in which they were called, </w:t>
-      </w:r>
-      <w:proofErr w:type="gramStart"/>
-      <w:r>
-        <w:t>i.e.</w:t>
-      </w:r>
-      <w:proofErr w:type="gramEnd"/>
-      <w:r>
-        <w:t xml:space="preserve"> two subsequent pop operations will properly return the </w:t>
+        <w:t xml:space="preserve"> Object semantics refers to the fact that the requirements of the call are met, i.e. a pop </w:t>
+      </w:r>
+      <w:r>
+        <w:lastRenderedPageBreak/>
+        <w:t xml:space="preserve">operation will always return the top of a stack. "Real-time" order is the property that the return values of operations will reflect the true order in which they were called, i.e. two subsequent pop operations will properly return the </w:t>
       </w:r>
       <w:r>
         <w:t>initial</w:t>
@@ -3558,7 +3548,6 @@
         <w:t xml:space="preserve">his additional "clean-up work" could be done by any thread, not necessarily the thread who performed the work preceding and including the linearization point. Since the linearization point is the point at which the task has instantaneously </w:t>
       </w:r>
       <w:r>
-        <w:lastRenderedPageBreak/>
         <w:t>occurred</w:t>
       </w:r>
       <w:r>
@@ -3575,13 +3564,256 @@
       <w:pPr>
         <w:pStyle w:val="Heading3"/>
       </w:pPr>
-      <w:bookmarkStart w:id="19" w:name="_Toc117448597"/>
+      <w:bookmarkStart w:id="19" w:name="_Toc117776983"/>
       <w:r>
         <w:t>Visual Representation Example</w:t>
       </w:r>
       <w:bookmarkEnd w:id="19"/>
     </w:p>
-    <w:p/>
+    <w:p>
+      <w:r>
+        <w:t xml:space="preserve">To demonstrate the usage of the linearizability property, consider the classic implementation of a stack. A stack is a FIFO (first in, first out) data structure which supports the pushing (adding) of new data, the popping (removing) of the data element at the top of the stack, and the clearing of the stack’s contents. Consider two threads, thread A and thread B, concurrently accessing this stack. Figure 1 below demonstrates the timeline of each thread’s individual interactions with the shared data structure. The dotted line represents the continuous timeline while the black bars represent the </w:t>
+      </w:r>
+      <w:r>
+        <w:t>time during which the thread is executing the labelled function.</w:t>
+      </w:r>
+    </w:p>
+    <w:p>
+      <w:pPr>
+        <w:jc w:val="center"/>
+      </w:pPr>
+      <w:r>
+        <w:rPr>
+          <w:noProof/>
+        </w:rPr>
+        <w:drawing>
+          <wp:inline distT="0" distB="0" distL="0" distR="0" wp14:anchorId="02CFE72B" wp14:editId="1F81AE80">
+            <wp:extent cx="4686300" cy="891198"/>
+            <wp:effectExtent l="0" t="0" r="0" b="4445"/>
+            <wp:docPr id="1" name="Picture 1" descr="Chart&#10;&#10;Description automatically generated"/>
+            <wp:cNvGraphicFramePr>
+              <a:graphicFrameLocks xmlns:a="http://schemas.openxmlformats.org/drawingml/2006/main" noChangeAspect="1"/>
+            </wp:cNvGraphicFramePr>
+            <a:graphic xmlns:a="http://schemas.openxmlformats.org/drawingml/2006/main">
+              <a:graphicData uri="http://schemas.openxmlformats.org/drawingml/2006/picture">
+                <pic:pic xmlns:pic="http://schemas.openxmlformats.org/drawingml/2006/picture">
+                  <pic:nvPicPr>
+                    <pic:cNvPr id="1" name="Picture 1" descr="Chart&#10;&#10;Description automatically generated"/>
+                    <pic:cNvPicPr>
+                      <a:picLocks noChangeAspect="1" noChangeArrowheads="1"/>
+                    </pic:cNvPicPr>
+                  </pic:nvPicPr>
+                  <pic:blipFill>
+                    <a:blip r:embed="rId13">
+                      <a:extLst>
+                        <a:ext uri="{28A0092B-C50C-407E-A947-70E740481C1C}">
+                          <a14:useLocalDpi xmlns:a14="http://schemas.microsoft.com/office/drawing/2010/main" val="0"/>
+                        </a:ext>
+                      </a:extLst>
+                    </a:blip>
+                    <a:srcRect/>
+                    <a:stretch>
+                      <a:fillRect/>
+                    </a:stretch>
+                  </pic:blipFill>
+                  <pic:spPr bwMode="auto">
+                    <a:xfrm>
+                      <a:off x="0" y="0"/>
+                      <a:ext cx="4783776" cy="909735"/>
+                    </a:xfrm>
+                    <a:prstGeom prst="rect">
+                      <a:avLst/>
+                    </a:prstGeom>
+                    <a:noFill/>
+                    <a:ln>
+                      <a:noFill/>
+                    </a:ln>
+                  </pic:spPr>
+                </pic:pic>
+              </a:graphicData>
+            </a:graphic>
+          </wp:inline>
+        </w:drawing>
+      </w:r>
+    </w:p>
+    <w:p>
+      <w:pPr>
+        <w:jc w:val="center"/>
+      </w:pPr>
+      <w:r>
+        <w:rPr>
+          <w:b/>
+          <w:bCs/>
+          <w:i/>
+          <w:iCs/>
+          <w:sz w:val="20"/>
+          <w:szCs w:val="20"/>
+        </w:rPr>
+        <w:t>Figure 1:</w:t>
+      </w:r>
+      <w:r>
+        <w:rPr>
+          <w:i/>
+          <w:iCs/>
+          <w:sz w:val="20"/>
+          <w:szCs w:val="20"/>
+        </w:rPr>
+        <w:t xml:space="preserve"> Thread-independent timelines of interactions with a shared data structure.</w:t>
+      </w:r>
+    </w:p>
+    <w:p>
+      <w:r>
+        <w:t xml:space="preserve">As the above figure demonstrates, </w:t>
+      </w:r>
+      <w:r>
+        <w:t xml:space="preserve">undefined behaviour can occur when a shared data structure is implemented without properly considering linearizability. Thread B calls the clear function before Thread A calls the pop function and as such, it should be expected that the clear function is executed before the pop function. However, due to the extended duration the clear function took to execute, Thread A’s pop function was executed and returned a value on a stack that should be empty. </w:t>
+      </w:r>
+      <w:r>
+        <w:t>This demonstrates that this naïve stack data structure is not linearizable in its current implementation.</w:t>
+      </w:r>
+    </w:p>
+    <w:p>
+      <w:r>
+        <w:lastRenderedPageBreak/>
+        <w:t xml:space="preserve">If the data structure had been designed with multithreading in mind, it would have incorporated </w:t>
+      </w:r>
+      <w:r>
+        <w:t>synchronization</w:t>
+      </w:r>
+      <w:r>
+        <w:t xml:space="preserve"> methods that allowed for an execution history as described in Figure 2, which orders the function calls by the order in which they first called</w:t>
+      </w:r>
+      <w:r>
+        <w:t xml:space="preserve">. While this figure is an abstraction of a true data structure, the </w:t>
+      </w:r>
+      <w:r>
+        <w:t>important principle of linearizability is still evident as every call in the algorithm can be said to execute at a single instantaneous moment in time, rather than over a duration of unknown time.</w:t>
+      </w:r>
+    </w:p>
+    <w:p>
+      <w:pPr>
+        <w:jc w:val="center"/>
+      </w:pPr>
+      <w:r>
+        <w:rPr>
+          <w:noProof/>
+        </w:rPr>
+        <w:drawing>
+          <wp:inline distT="0" distB="0" distL="0" distR="0" wp14:anchorId="00877F33" wp14:editId="192A35D6">
+            <wp:extent cx="3439202" cy="2111828"/>
+            <wp:effectExtent l="0" t="0" r="0" b="3175"/>
+            <wp:docPr id="2" name="Picture 2" descr="Diagram&#10;&#10;Description automatically generated"/>
+            <wp:cNvGraphicFramePr>
+              <a:graphicFrameLocks xmlns:a="http://schemas.openxmlformats.org/drawingml/2006/main" noChangeAspect="1"/>
+            </wp:cNvGraphicFramePr>
+            <a:graphic xmlns:a="http://schemas.openxmlformats.org/drawingml/2006/main">
+              <a:graphicData uri="http://schemas.openxmlformats.org/drawingml/2006/picture">
+                <pic:pic xmlns:pic="http://schemas.openxmlformats.org/drawingml/2006/picture">
+                  <pic:nvPicPr>
+                    <pic:cNvPr id="2" name="Picture 2" descr="Diagram&#10;&#10;Description automatically generated"/>
+                    <pic:cNvPicPr>
+                      <a:picLocks noChangeAspect="1" noChangeArrowheads="1"/>
+                    </pic:cNvPicPr>
+                  </pic:nvPicPr>
+                  <pic:blipFill>
+                    <a:blip r:embed="rId14">
+                      <a:extLst>
+                        <a:ext uri="{28A0092B-C50C-407E-A947-70E740481C1C}">
+                          <a14:useLocalDpi xmlns:a14="http://schemas.microsoft.com/office/drawing/2010/main" val="0"/>
+                        </a:ext>
+                      </a:extLst>
+                    </a:blip>
+                    <a:srcRect/>
+                    <a:stretch>
+                      <a:fillRect/>
+                    </a:stretch>
+                  </pic:blipFill>
+                  <pic:spPr bwMode="auto">
+                    <a:xfrm>
+                      <a:off x="0" y="0"/>
+                      <a:ext cx="3525734" cy="2164962"/>
+                    </a:xfrm>
+                    <a:prstGeom prst="rect">
+                      <a:avLst/>
+                    </a:prstGeom>
+                    <a:noFill/>
+                    <a:ln>
+                      <a:noFill/>
+                    </a:ln>
+                  </pic:spPr>
+                </pic:pic>
+              </a:graphicData>
+            </a:graphic>
+          </wp:inline>
+        </w:drawing>
+      </w:r>
+    </w:p>
+    <w:p>
+      <w:pPr>
+        <w:jc w:val="center"/>
+        <w:rPr>
+          <w:i/>
+          <w:iCs/>
+          <w:sz w:val="20"/>
+          <w:szCs w:val="20"/>
+        </w:rPr>
+      </w:pPr>
+      <w:r>
+        <w:rPr>
+          <w:b/>
+          <w:bCs/>
+          <w:i/>
+          <w:iCs/>
+          <w:sz w:val="20"/>
+          <w:szCs w:val="20"/>
+        </w:rPr>
+        <w:t>Figure 2:</w:t>
+      </w:r>
+      <w:r>
+        <w:rPr>
+          <w:i/>
+          <w:iCs/>
+          <w:sz w:val="20"/>
+          <w:szCs w:val="20"/>
+        </w:rPr>
+        <w:t xml:space="preserve"> An execution history of a linearizable stack.</w:t>
+      </w:r>
+    </w:p>
+    <w:p>
+      <w:pPr>
+        <w:pStyle w:val="Heading2"/>
+        <w:rPr>
+          <w:rFonts w:eastAsiaTheme="minorHAnsi"/>
+        </w:rPr>
+      </w:pPr>
+      <w:bookmarkStart w:id="20" w:name="_Toc117776984"/>
+      <w:r>
+        <w:rPr>
+          <w:rFonts w:eastAsiaTheme="minorHAnsi"/>
+        </w:rPr>
+        <w:t>Alternative to Linearizability</w:t>
+      </w:r>
+    </w:p>
+    <w:p>
+      <w:r>
+        <w:t xml:space="preserve">While linearizability is the main property proved to prove the correctness of lock-free algorithms, there does exist a second property used to prove the correctness of multithreaded programs. Used primarily in database systems, the property of serializability is similar to linearizability, albeit with some notable differences. </w:t>
+      </w:r>
+      <w:r>
+        <w:t xml:space="preserve">Firstly, linearizability is the property that every transaction with the shared data structure occurs in a serial manner, i.e. each transaction occurs in between the preceding and proceeding transaction and no transactions are said to occur concurrently. In practise, this is not necessarily true, but it must be proven that this reorganization of transactions would be possible for the system to be proven serializable. This differs from linearizability as there is not a single point at which the transaction occurs, which is a more effective model for a </w:t>
+      </w:r>
+      <w:r>
+        <w:t>blocking algorithm</w:t>
+      </w:r>
+      <w:r>
+        <w:t xml:space="preserve"> than a lock-free algorithm. </w:t>
+      </w:r>
+      <w:r>
+        <w:t xml:space="preserve">Additionally, as mentioned above linearizability processes the property of composability, which serializability does not. </w:t>
+      </w:r>
+      <w:r>
+        <w:t>All in all, serializability can be used to prove the correctness of any multithreaded program, including lock-free implementation, but linearizability is better suited and more commonly used to prove the correctness of lock-free algorithms.</w:t>
+      </w:r>
+    </w:p>
     <w:p>
       <w:pPr>
         <w:pStyle w:val="Heading1"/>
@@ -3589,7 +3821,6 @@
           <w:rFonts w:eastAsiaTheme="minorHAnsi"/>
         </w:rPr>
       </w:pPr>
-      <w:bookmarkStart w:id="20" w:name="_Toc117448598"/>
       <w:r>
         <w:t>Lock</w:t>
       </w:r>
@@ -3610,7 +3841,7 @@
       <w:pPr>
         <w:pStyle w:val="Heading2"/>
       </w:pPr>
-      <w:bookmarkStart w:id="21" w:name="_Toc117448599"/>
+      <w:bookmarkStart w:id="21" w:name="_Toc117776985"/>
       <w:r>
         <w:t>Treiber Stack</w:t>
       </w:r>
@@ -3621,7 +3852,11 @@
         <w:t xml:space="preserve">The </w:t>
       </w:r>
       <w:r>
-        <w:t xml:space="preserve">Treiber stack was first presented by R. Kent Treiber in his 1986 article "Systems Programming: Coping with Parallelism". The Treiber stack is a scalable lock-free stack which uses CAS operations to perform its push and pop operations. The pseudocode below is taken from the slides </w:t>
+        <w:t xml:space="preserve">Treiber stack was first presented by R. Kent Treiber in his 1986 article "Systems Programming: Coping with Parallelism". The Treiber stack is a scalable lock-free stack which uses CAS operations to </w:t>
+      </w:r>
+      <w:r>
+        <w:lastRenderedPageBreak/>
+        <w:t xml:space="preserve">perform its push and pop operations. The pseudocode below is taken from the slides </w:t>
       </w:r>
       <w:r>
         <w:t xml:space="preserve">of Michael Scott’s video lecture </w:t>
@@ -3660,28 +3895,16 @@
             <v:path o:extrusionok="f" gradientshapeok="t" o:connecttype="rect"/>
             <o:lock v:ext="edit" aspectratio="t"/>
           </v:shapetype>
-          <v:shape id="_x0000_i1025" type="#_x0000_t75" style="width:468pt;height:181.25pt" o:ole="">
-            <v:imagedata r:id="rId13" o:title=""/>
+          <v:shape id="_x0000_i1025" type="#_x0000_t75" style="width:468pt;height:181.3pt" o:ole="">
+            <v:imagedata r:id="rId15" o:title=""/>
           </v:shape>
-          <o:OLEObject Type="Embed" ProgID="Word.OpenDocumentText.12" ShapeID="_x0000_i1025" DrawAspect="Content" ObjectID="_1728061462" r:id="rId14"/>
+          <o:OLEObject Type="Embed" ProgID="Word.OpenDocumentText.12" ShapeID="_x0000_i1025" DrawAspect="Content" ObjectID="_1728487933" r:id="rId16"/>
         </w:object>
       </w:r>
     </w:p>
     <w:p>
       <w:r>
-        <w:t xml:space="preserve">While it is known that this data structure is lock-free, it is not necessarily true that this algorithm is correct. To prove the correctness of this algorithm, the linearization points of each of the functions must be determined. For the push operation, the linearization point is the line on which the CAS function is called. Due to the atomic nature of the CAS function, the element to be added to the stack is added exactly at the successful calling of the CAS function. Should that function fail, the loop will repeat at which point the previous calling of the CAS function is no longer the operation's linearization point. For the pop operation, the linearization point will depend on whether there exist elements in the stack or not. If the stack is empty when the pop operation is called, the linearization point is the if o = null return null line. This is because at this point the pop operation has completed its work and can be said to have executed at that exact moment. If the stack is not empty, the linearization point is the first successful calling of the CAS function, like the push function as this is the moment at which the shared data </w:t>
-      </w:r>
-      <w:r>
-        <w:lastRenderedPageBreak/>
-        <w:t xml:space="preserve">structure is </w:t>
-      </w:r>
-      <w:proofErr w:type="gramStart"/>
-      <w:r>
-        <w:t>modified</w:t>
-      </w:r>
-      <w:proofErr w:type="gramEnd"/>
-      <w:r>
-        <w:t xml:space="preserve"> and the operation has completed its task. Unlike the push function, the pop function does have additional instructions after its linearization point, namely the returning of the element popped. According to Scott, this work is known as "clean-up work" and could theoretically be done by any thread who encounters this unfinished work, although with an example this trivial it is unlikely that would occur. </w:t>
+        <w:t xml:space="preserve">While it is known that this data structure is lock-free, it is not necessarily true that this algorithm is correct. To prove the correctness of this algorithm, the linearization points of each of the functions must be determined. For the push operation, the linearization point is the line on which the CAS function is called. Due to the atomic nature of the CAS function, the element to be added to the stack is added exactly at the successful calling of the CAS function. Should that function fail, the loop will repeat at which point the previous calling of the CAS function is no longer the operation's linearization point. For the pop operation, the linearization point will depend on whether there exist elements in the stack or not. If the stack is empty when the pop operation is called, the linearization point is the if o = null return null line. This is because at this point the pop operation has completed its work and can be said to have executed at that exact moment. If the stack is not empty, the linearization point is the first successful calling of the CAS function, like the push function as this is the moment at which the shared data structure is modified and the operation has completed its task. Unlike the push function, the pop function does have additional instructions after its linearization point, namely the returning of the element popped. According to Scott, this work is known as "clean-up work" and could theoretically be done by any thread who encounters this unfinished work, although with an example this trivial it is unlikely that would occur. </w:t>
       </w:r>
     </w:p>
     <w:p>
@@ -3693,7 +3916,7 @@
       <w:pPr>
         <w:pStyle w:val="Heading1"/>
       </w:pPr>
-      <w:bookmarkStart w:id="23" w:name="_Toc117448600"/>
+      <w:bookmarkStart w:id="23" w:name="_Toc117776986"/>
       <w:r>
         <w:t>Conclusion</w:t>
       </w:r>
@@ -3714,8 +3937,9 @@
       <w:pPr>
         <w:pStyle w:val="Heading1"/>
       </w:pPr>
-      <w:bookmarkStart w:id="24" w:name="_Toc117448601"/>
-      <w:r>
+      <w:bookmarkStart w:id="24" w:name="_Toc117776987"/>
+      <w:r>
+        <w:lastRenderedPageBreak/>
         <w:t>References</w:t>
       </w:r>
       <w:bookmarkEnd w:id="24"/>
@@ -3731,39 +3955,7 @@
         <w:tab/>
       </w:r>
       <w:r>
-        <w:t xml:space="preserve">F. </w:t>
-      </w:r>
-      <w:proofErr w:type="spellStart"/>
-      <w:r>
-        <w:t>Feinbube</w:t>
-      </w:r>
-      <w:proofErr w:type="spellEnd"/>
-      <w:r>
-        <w:t xml:space="preserve">, P. </w:t>
-      </w:r>
-      <w:proofErr w:type="spellStart"/>
-      <w:r>
-        <w:t>Tröger</w:t>
-      </w:r>
-      <w:proofErr w:type="spellEnd"/>
-      <w:r>
-        <w:t xml:space="preserve"> and A. </w:t>
-      </w:r>
-      <w:proofErr w:type="spellStart"/>
-      <w:r>
-        <w:t>Polze</w:t>
-      </w:r>
-      <w:proofErr w:type="spellEnd"/>
-      <w:r>
-        <w:t xml:space="preserve">, "Joint Forces: From Multithreaded Programming to GPU Computing," in IEEE Software, vol. 28, no. 1, pp. 51-57, Jan.-Feb. 2011, </w:t>
-      </w:r>
-      <w:proofErr w:type="spellStart"/>
-      <w:r>
-        <w:t>doi</w:t>
-      </w:r>
-      <w:proofErr w:type="spellEnd"/>
-      <w:r>
-        <w:t>: 10.1109/MS.2010.134.</w:t>
+        <w:t>F. Feinbube, P. Tröger and A. Polze, "Joint Forces: From Multithreaded Programming to GPU Computing," in IEEE Software, vol. 28, no. 1, pp. 51-57, Jan.-Feb. 2011, doi: 10.1109/MS.2010.134.</w:t>
       </w:r>
     </w:p>
     <w:p>
@@ -3891,15 +4083,7 @@
         <w:tab/>
       </w:r>
       <w:r>
-        <w:t xml:space="preserve">M. Moir, M. Herlihy and V. </w:t>
-      </w:r>
-      <w:proofErr w:type="spellStart"/>
-      <w:r>
-        <w:t>Luchangco</w:t>
-      </w:r>
-      <w:proofErr w:type="spellEnd"/>
-      <w:r>
-        <w:t>, "Obstruction-Free Synchronization: Double-Ended Queues as an Example," in 2013 IEEE 33rd International Conference on Distributed Computing Systems, Providence, Rhode Island, 2003 pp. 522.</w:t>
+        <w:t>M. Moir, M. Herlihy and V. Luchangco, "Obstruction-Free Synchronization: Double-Ended Queues as an Example," in 2013 IEEE 33rd International Conference on Distributed Computing Systems, Providence, Rhode Island, 2003 pp. 522.</w:t>
       </w:r>
     </w:p>
     <w:p>
@@ -3917,24 +4101,14 @@
       </w:r>
       <w:r>
         <w:tab/>
-        <w:t xml:space="preserve">Tony van </w:t>
-      </w:r>
-      <w:proofErr w:type="spellStart"/>
-      <w:r>
-        <w:t>Eerd</w:t>
-      </w:r>
-      <w:proofErr w:type="spellEnd"/>
+        <w:t>Tony van Eerd</w:t>
+      </w:r>
       <w:r>
         <w:t>. "</w:t>
       </w:r>
       <w:r>
-        <w:t xml:space="preserve">Introduction to Lock-free Programming - Tony van </w:t>
-      </w:r>
-      <w:proofErr w:type="spellStart"/>
-      <w:r>
-        <w:t>Eerd</w:t>
-      </w:r>
-      <w:proofErr w:type="spellEnd"/>
+        <w:t>Introduction to Lock-free Programming - Tony van Eerd</w:t>
+      </w:r>
       <w:r>
         <w:t xml:space="preserve">,” </w:t>
       </w:r>
@@ -3994,45 +4168,14 @@
       <w:r>
         <w:tab/>
       </w:r>
-      <w:proofErr w:type="spellStart"/>
-      <w:r>
-        <w:t>Fedor</w:t>
-      </w:r>
-      <w:proofErr w:type="spellEnd"/>
-      <w:r>
-        <w:t xml:space="preserve"> </w:t>
-      </w:r>
-      <w:proofErr w:type="spellStart"/>
-      <w:r>
-        <w:t>Pikus</w:t>
-      </w:r>
-      <w:proofErr w:type="spellEnd"/>
+      <w:r>
+        <w:t>Fedor Pikus</w:t>
+      </w:r>
       <w:r>
         <w:t>. "</w:t>
       </w:r>
-      <w:proofErr w:type="spellStart"/>
-      <w:r>
-        <w:t>CppCon</w:t>
-      </w:r>
-      <w:proofErr w:type="spellEnd"/>
-      <w:r>
-        <w:t xml:space="preserve"> 2015: </w:t>
-      </w:r>
-      <w:proofErr w:type="spellStart"/>
-      <w:r>
-        <w:t>Fedor</w:t>
-      </w:r>
-      <w:proofErr w:type="spellEnd"/>
-      <w:r>
-        <w:t xml:space="preserve"> </w:t>
-      </w:r>
-      <w:proofErr w:type="spellStart"/>
-      <w:r>
-        <w:t>Pikus</w:t>
-      </w:r>
-      <w:proofErr w:type="spellEnd"/>
-      <w:r>
-        <w:t xml:space="preserve"> PART 1 “Live Lock-Free or Deadlock (Practical Lock-free Programming)</w:t>
+      <w:r>
+        <w:t>CppCon 2015: Fedor Pikus PART 1 “Live Lock-Free or Deadlock (Practical Lock-free Programming)</w:t>
       </w:r>
       <w:r>
         <w:t xml:space="preserve">,” </w:t>
@@ -4092,8 +4235,8 @@
       </w:pPr>
     </w:p>
     <w:sectPr>
-      <w:footerReference w:type="default" r:id="rId15"/>
-      <w:footerReference w:type="first" r:id="rId16"/>
+      <w:footerReference w:type="default" r:id="rId17"/>
+      <w:footerReference w:type="first" r:id="rId18"/>
       <w:pgSz w:w="12240" w:h="15840"/>
       <w:pgMar w:top="1440" w:right="1440" w:bottom="1440" w:left="1440" w:header="708" w:footer="708" w:gutter="0"/>
       <w:pgNumType w:start="1"/>

</xml_diff>

<commit_message>
*Actual* final draft of Literature survey
</commit_message>
<xml_diff>
--- a/Course_Evaluation/Literature_Survey/EMcNamara_LiteratureSurvey.docx
+++ b/Course_Evaluation/Literature_Survey/EMcNamara_LiteratureSurvey.docx
@@ -830,7 +830,7 @@
           <w:r>
             <w:fldChar w:fldCharType="separate"/>
           </w:r>
-          <w:hyperlink w:anchor="_Toc117776966" w:history="1">
+          <w:hyperlink w:anchor="_Toc117875289" w:history="1">
             <w:r>
               <w:rPr>
                 <w:rStyle w:val="Hyperlink"/>
@@ -872,7 +872,7 @@
                 <w:noProof/>
                 <w:webHidden/>
               </w:rPr>
-              <w:instrText xml:space="preserve"> PAGEREF _Toc117776966 \h </w:instrText>
+              <w:instrText xml:space="preserve"> PAGEREF _Toc117875289 \h </w:instrText>
             </w:r>
             <w:r>
               <w:rPr>
@@ -916,7 +916,7 @@
               <w:lang w:eastAsia="en-CA"/>
             </w:rPr>
           </w:pPr>
-          <w:hyperlink w:anchor="_Toc117776967" w:history="1">
+          <w:hyperlink w:anchor="_Toc117875290" w:history="1">
             <w:r>
               <w:rPr>
                 <w:rStyle w:val="Hyperlink"/>
@@ -958,7 +958,7 @@
                 <w:noProof/>
                 <w:webHidden/>
               </w:rPr>
-              <w:instrText xml:space="preserve"> PAGEREF _Toc117776967 \h </w:instrText>
+              <w:instrText xml:space="preserve"> PAGEREF _Toc117875290 \h </w:instrText>
             </w:r>
             <w:r>
               <w:rPr>
@@ -1002,7 +1002,7 @@
               <w:lang w:eastAsia="en-CA"/>
             </w:rPr>
           </w:pPr>
-          <w:hyperlink w:anchor="_Toc117776968" w:history="1">
+          <w:hyperlink w:anchor="_Toc117875291" w:history="1">
             <w:r>
               <w:rPr>
                 <w:rStyle w:val="Hyperlink"/>
@@ -1044,7 +1044,7 @@
                 <w:noProof/>
                 <w:webHidden/>
               </w:rPr>
-              <w:instrText xml:space="preserve"> PAGEREF _Toc117776968 \h </w:instrText>
+              <w:instrText xml:space="preserve"> PAGEREF _Toc117875291 \h </w:instrText>
             </w:r>
             <w:r>
               <w:rPr>
@@ -1088,7 +1088,7 @@
               <w:lang w:eastAsia="en-CA"/>
             </w:rPr>
           </w:pPr>
-          <w:hyperlink w:anchor="_Toc117776969" w:history="1">
+          <w:hyperlink w:anchor="_Toc117875292" w:history="1">
             <w:r>
               <w:rPr>
                 <w:rStyle w:val="Hyperlink"/>
@@ -1130,7 +1130,7 @@
                 <w:noProof/>
                 <w:webHidden/>
               </w:rPr>
-              <w:instrText xml:space="preserve"> PAGEREF _Toc117776969 \h </w:instrText>
+              <w:instrText xml:space="preserve"> PAGEREF _Toc117875292 \h </w:instrText>
             </w:r>
             <w:r>
               <w:rPr>
@@ -1174,7 +1174,7 @@
               <w:lang w:eastAsia="en-CA"/>
             </w:rPr>
           </w:pPr>
-          <w:hyperlink w:anchor="_Toc117776970" w:history="1">
+          <w:hyperlink w:anchor="_Toc117875293" w:history="1">
             <w:r>
               <w:rPr>
                 <w:rStyle w:val="Hyperlink"/>
@@ -1216,7 +1216,7 @@
                 <w:noProof/>
                 <w:webHidden/>
               </w:rPr>
-              <w:instrText xml:space="preserve"> PAGEREF _Toc117776970 \h </w:instrText>
+              <w:instrText xml:space="preserve"> PAGEREF _Toc117875293 \h </w:instrText>
             </w:r>
             <w:r>
               <w:rPr>
@@ -1260,7 +1260,7 @@
               <w:lang w:eastAsia="en-CA"/>
             </w:rPr>
           </w:pPr>
-          <w:hyperlink w:anchor="_Toc117776971" w:history="1">
+          <w:hyperlink w:anchor="_Toc117875294" w:history="1">
             <w:r>
               <w:rPr>
                 <w:rStyle w:val="Hyperlink"/>
@@ -1302,7 +1302,7 @@
                 <w:noProof/>
                 <w:webHidden/>
               </w:rPr>
-              <w:instrText xml:space="preserve"> PAGEREF _Toc117776971 \h </w:instrText>
+              <w:instrText xml:space="preserve"> PAGEREF _Toc117875294 \h </w:instrText>
             </w:r>
             <w:r>
               <w:rPr>
@@ -1346,7 +1346,7 @@
               <w:lang w:eastAsia="en-CA"/>
             </w:rPr>
           </w:pPr>
-          <w:hyperlink w:anchor="_Toc117776972" w:history="1">
+          <w:hyperlink w:anchor="_Toc117875295" w:history="1">
             <w:r>
               <w:rPr>
                 <w:rStyle w:val="Hyperlink"/>
@@ -1388,7 +1388,7 @@
                 <w:noProof/>
                 <w:webHidden/>
               </w:rPr>
-              <w:instrText xml:space="preserve"> PAGEREF _Toc117776972 \h </w:instrText>
+              <w:instrText xml:space="preserve"> PAGEREF _Toc117875295 \h </w:instrText>
             </w:r>
             <w:r>
               <w:rPr>
@@ -1432,7 +1432,7 @@
               <w:lang w:eastAsia="en-CA"/>
             </w:rPr>
           </w:pPr>
-          <w:hyperlink w:anchor="_Toc117776973" w:history="1">
+          <w:hyperlink w:anchor="_Toc117875296" w:history="1">
             <w:r>
               <w:rPr>
                 <w:rStyle w:val="Hyperlink"/>
@@ -1474,7 +1474,7 @@
                 <w:noProof/>
                 <w:webHidden/>
               </w:rPr>
-              <w:instrText xml:space="preserve"> PAGEREF _Toc117776973 \h </w:instrText>
+              <w:instrText xml:space="preserve"> PAGEREF _Toc117875296 \h </w:instrText>
             </w:r>
             <w:r>
               <w:rPr>
@@ -1518,7 +1518,7 @@
               <w:lang w:eastAsia="en-CA"/>
             </w:rPr>
           </w:pPr>
-          <w:hyperlink w:anchor="_Toc117776974" w:history="1">
+          <w:hyperlink w:anchor="_Toc117875297" w:history="1">
             <w:r>
               <w:rPr>
                 <w:rStyle w:val="Hyperlink"/>
@@ -1560,7 +1560,7 @@
                 <w:noProof/>
                 <w:webHidden/>
               </w:rPr>
-              <w:instrText xml:space="preserve"> PAGEREF _Toc117776974 \h </w:instrText>
+              <w:instrText xml:space="preserve"> PAGEREF _Toc117875297 \h </w:instrText>
             </w:r>
             <w:r>
               <w:rPr>
@@ -1604,7 +1604,7 @@
               <w:lang w:eastAsia="en-CA"/>
             </w:rPr>
           </w:pPr>
-          <w:hyperlink w:anchor="_Toc117776975" w:history="1">
+          <w:hyperlink w:anchor="_Toc117875298" w:history="1">
             <w:r>
               <w:rPr>
                 <w:rStyle w:val="Hyperlink"/>
@@ -1646,7 +1646,7 @@
                 <w:noProof/>
                 <w:webHidden/>
               </w:rPr>
-              <w:instrText xml:space="preserve"> PAGEREF _Toc117776975 \h </w:instrText>
+              <w:instrText xml:space="preserve"> PAGEREF _Toc117875298 \h </w:instrText>
             </w:r>
             <w:r>
               <w:rPr>
@@ -1690,7 +1690,7 @@
               <w:lang w:eastAsia="en-CA"/>
             </w:rPr>
           </w:pPr>
-          <w:hyperlink w:anchor="_Toc117776976" w:history="1">
+          <w:hyperlink w:anchor="_Toc117875299" w:history="1">
             <w:r>
               <w:rPr>
                 <w:rStyle w:val="Hyperlink"/>
@@ -1732,7 +1732,7 @@
                 <w:noProof/>
                 <w:webHidden/>
               </w:rPr>
-              <w:instrText xml:space="preserve"> PAGEREF _Toc117776976 \h </w:instrText>
+              <w:instrText xml:space="preserve"> PAGEREF _Toc117875299 \h </w:instrText>
             </w:r>
             <w:r>
               <w:rPr>
@@ -1776,7 +1776,7 @@
               <w:lang w:eastAsia="en-CA"/>
             </w:rPr>
           </w:pPr>
-          <w:hyperlink w:anchor="_Toc117776977" w:history="1">
+          <w:hyperlink w:anchor="_Toc117875300" w:history="1">
             <w:r>
               <w:rPr>
                 <w:rStyle w:val="Hyperlink"/>
@@ -1818,7 +1818,7 @@
                 <w:noProof/>
                 <w:webHidden/>
               </w:rPr>
-              <w:instrText xml:space="preserve"> PAGEREF _Toc117776977 \h </w:instrText>
+              <w:instrText xml:space="preserve"> PAGEREF _Toc117875300 \h </w:instrText>
             </w:r>
             <w:r>
               <w:rPr>
@@ -1862,7 +1862,7 @@
               <w:lang w:eastAsia="en-CA"/>
             </w:rPr>
           </w:pPr>
-          <w:hyperlink w:anchor="_Toc117776978" w:history="1">
+          <w:hyperlink w:anchor="_Toc117875301" w:history="1">
             <w:r>
               <w:rPr>
                 <w:rStyle w:val="Hyperlink"/>
@@ -1904,7 +1904,93 @@
                 <w:noProof/>
                 <w:webHidden/>
               </w:rPr>
-              <w:instrText xml:space="preserve"> PAGEREF _Toc117776978 \h </w:instrText>
+              <w:instrText xml:space="preserve"> PAGEREF _Toc117875301 \h </w:instrText>
+            </w:r>
+            <w:r>
+              <w:rPr>
+                <w:noProof/>
+                <w:webHidden/>
+              </w:rPr>
+            </w:r>
+            <w:r>
+              <w:rPr>
+                <w:noProof/>
+                <w:webHidden/>
+              </w:rPr>
+              <w:fldChar w:fldCharType="separate"/>
+            </w:r>
+            <w:r>
+              <w:rPr>
+                <w:noProof/>
+                <w:webHidden/>
+              </w:rPr>
+              <w:t>4</w:t>
+            </w:r>
+            <w:r>
+              <w:rPr>
+                <w:noProof/>
+                <w:webHidden/>
+              </w:rPr>
+              <w:fldChar w:fldCharType="end"/>
+            </w:r>
+          </w:hyperlink>
+        </w:p>
+        <w:p>
+          <w:pPr>
+            <w:pStyle w:val="TOC2"/>
+            <w:tabs>
+              <w:tab w:val="left" w:pos="880"/>
+              <w:tab w:val="right" w:leader="dot" w:pos="9350"/>
+            </w:tabs>
+            <w:rPr>
+              <w:rFonts w:eastAsiaTheme="minorEastAsia"/>
+              <w:noProof/>
+              <w:lang w:eastAsia="en-CA"/>
+            </w:rPr>
+          </w:pPr>
+          <w:hyperlink w:anchor="_Toc117875302" w:history="1">
+            <w:r>
+              <w:rPr>
+                <w:rStyle w:val="Hyperlink"/>
+                <w:noProof/>
+              </w:rPr>
+              <w:t>4.3</w:t>
+            </w:r>
+            <w:r>
+              <w:rPr>
+                <w:rFonts w:eastAsiaTheme="minorEastAsia"/>
+                <w:noProof/>
+                <w:lang w:eastAsia="en-CA"/>
+              </w:rPr>
+              <w:tab/>
+            </w:r>
+            <w:r>
+              <w:rPr>
+                <w:rStyle w:val="Hyperlink"/>
+                <w:noProof/>
+              </w:rPr>
+              <w:t>Atomic Fetches</w:t>
+            </w:r>
+            <w:r>
+              <w:rPr>
+                <w:noProof/>
+                <w:webHidden/>
+              </w:rPr>
+              <w:tab/>
+            </w:r>
+            <w:r>
+              <w:rPr>
+                <w:noProof/>
+                <w:webHidden/>
+              </w:rPr>
+              <w:fldChar w:fldCharType="begin"/>
+            </w:r>
+            <w:r>
+              <w:rPr>
+                <w:noProof/>
+                <w:webHidden/>
+              </w:rPr>
+              <w:instrText xml:space="preserve"> PAGEREF _Toc117875302 \h </w:instrText>
             </w:r>
             <w:r>
               <w:rPr>
@@ -1948,7 +2034,7 @@
               <w:lang w:eastAsia="en-CA"/>
             </w:rPr>
           </w:pPr>
-          <w:hyperlink w:anchor="_Toc117776979" w:history="1">
+          <w:hyperlink w:anchor="_Toc117875303" w:history="1">
             <w:r>
               <w:rPr>
                 <w:rStyle w:val="Hyperlink"/>
@@ -1990,7 +2076,7 @@
                 <w:noProof/>
                 <w:webHidden/>
               </w:rPr>
-              <w:instrText xml:space="preserve"> PAGEREF _Toc117776979 \h </w:instrText>
+              <w:instrText xml:space="preserve"> PAGEREF _Toc117875303 \h </w:instrText>
             </w:r>
             <w:r>
               <w:rPr>
@@ -2010,7 +2096,7 @@
                 <w:noProof/>
                 <w:webHidden/>
               </w:rPr>
-              <w:t>4</w:t>
+              <w:t>5</w:t>
             </w:r>
             <w:r>
               <w:rPr>
@@ -2034,7 +2120,7 @@
               <w:lang w:eastAsia="en-CA"/>
             </w:rPr>
           </w:pPr>
-          <w:hyperlink w:anchor="_Toc117776980" w:history="1">
+          <w:hyperlink w:anchor="_Toc117875304" w:history="1">
             <w:r>
               <w:rPr>
                 <w:rStyle w:val="Hyperlink"/>
@@ -2076,7 +2162,7 @@
                 <w:noProof/>
                 <w:webHidden/>
               </w:rPr>
-              <w:instrText xml:space="preserve"> PAGEREF _Toc117776980 \h </w:instrText>
+              <w:instrText xml:space="preserve"> PAGEREF _Toc117875304 \h </w:instrText>
             </w:r>
             <w:r>
               <w:rPr>
@@ -2096,7 +2182,7 @@
                 <w:noProof/>
                 <w:webHidden/>
               </w:rPr>
-              <w:t>4</w:t>
+              <w:t>5</w:t>
             </w:r>
             <w:r>
               <w:rPr>
@@ -2120,7 +2206,7 @@
               <w:lang w:eastAsia="en-CA"/>
             </w:rPr>
           </w:pPr>
-          <w:hyperlink w:anchor="_Toc117776981" w:history="1">
+          <w:hyperlink w:anchor="_Toc117875305" w:history="1">
             <w:r>
               <w:rPr>
                 <w:rStyle w:val="Hyperlink"/>
@@ -2162,7 +2248,7 @@
                 <w:noProof/>
                 <w:webHidden/>
               </w:rPr>
-              <w:instrText xml:space="preserve"> PAGEREF _Toc117776981 \h </w:instrText>
+              <w:instrText xml:space="preserve"> PAGEREF _Toc117875305 \h </w:instrText>
             </w:r>
             <w:r>
               <w:rPr>
@@ -2206,7 +2292,7 @@
               <w:lang w:eastAsia="en-CA"/>
             </w:rPr>
           </w:pPr>
-          <w:hyperlink w:anchor="_Toc117776982" w:history="1">
+          <w:hyperlink w:anchor="_Toc117875306" w:history="1">
             <w:r>
               <w:rPr>
                 <w:rStyle w:val="Hyperlink"/>
@@ -2248,7 +2334,7 @@
                 <w:noProof/>
                 <w:webHidden/>
               </w:rPr>
-              <w:instrText xml:space="preserve"> PAGEREF _Toc117776982 \h </w:instrText>
+              <w:instrText xml:space="preserve"> PAGEREF _Toc117875306 \h </w:instrText>
             </w:r>
             <w:r>
               <w:rPr>
@@ -2292,7 +2378,7 @@
               <w:lang w:eastAsia="en-CA"/>
             </w:rPr>
           </w:pPr>
-          <w:hyperlink w:anchor="_Toc117776983" w:history="1">
+          <w:hyperlink w:anchor="_Toc117875307" w:history="1">
             <w:r>
               <w:rPr>
                 <w:rStyle w:val="Hyperlink"/>
@@ -2334,7 +2420,7 @@
                 <w:noProof/>
                 <w:webHidden/>
               </w:rPr>
-              <w:instrText xml:space="preserve"> PAGEREF _Toc117776983 \h </w:instrText>
+              <w:instrText xml:space="preserve"> PAGEREF _Toc117875307 \h </w:instrText>
             </w:r>
             <w:r>
               <w:rPr>
@@ -2355,6 +2441,92 @@
                 <w:webHidden/>
               </w:rPr>
               <w:t>6</w:t>
+            </w:r>
+            <w:r>
+              <w:rPr>
+                <w:noProof/>
+                <w:webHidden/>
+              </w:rPr>
+              <w:fldChar w:fldCharType="end"/>
+            </w:r>
+          </w:hyperlink>
+        </w:p>
+        <w:p>
+          <w:pPr>
+            <w:pStyle w:val="TOC2"/>
+            <w:tabs>
+              <w:tab w:val="left" w:pos="880"/>
+              <w:tab w:val="right" w:leader="dot" w:pos="9350"/>
+            </w:tabs>
+            <w:rPr>
+              <w:rFonts w:eastAsiaTheme="minorEastAsia"/>
+              <w:noProof/>
+              <w:lang w:eastAsia="en-CA"/>
+            </w:rPr>
+          </w:pPr>
+          <w:hyperlink w:anchor="_Toc117875308" w:history="1">
+            <w:r>
+              <w:rPr>
+                <w:rStyle w:val="Hyperlink"/>
+                <w:noProof/>
+              </w:rPr>
+              <w:t>6.2</w:t>
+            </w:r>
+            <w:r>
+              <w:rPr>
+                <w:rFonts w:eastAsiaTheme="minorEastAsia"/>
+                <w:noProof/>
+                <w:lang w:eastAsia="en-CA"/>
+              </w:rPr>
+              <w:tab/>
+            </w:r>
+            <w:r>
+              <w:rPr>
+                <w:rStyle w:val="Hyperlink"/>
+                <w:noProof/>
+              </w:rPr>
+              <w:t>Alternative to Linearizability</w:t>
+            </w:r>
+            <w:r>
+              <w:rPr>
+                <w:noProof/>
+                <w:webHidden/>
+              </w:rPr>
+              <w:tab/>
+            </w:r>
+            <w:r>
+              <w:rPr>
+                <w:noProof/>
+                <w:webHidden/>
+              </w:rPr>
+              <w:fldChar w:fldCharType="begin"/>
+            </w:r>
+            <w:r>
+              <w:rPr>
+                <w:noProof/>
+                <w:webHidden/>
+              </w:rPr>
+              <w:instrText xml:space="preserve"> PAGEREF _Toc117875308 \h </w:instrText>
+            </w:r>
+            <w:r>
+              <w:rPr>
+                <w:noProof/>
+                <w:webHidden/>
+              </w:rPr>
+            </w:r>
+            <w:r>
+              <w:rPr>
+                <w:noProof/>
+                <w:webHidden/>
+              </w:rPr>
+              <w:fldChar w:fldCharType="separate"/>
+            </w:r>
+            <w:r>
+              <w:rPr>
+                <w:noProof/>
+                <w:webHidden/>
+              </w:rPr>
+              <w:t>7</w:t>
             </w:r>
             <w:r>
               <w:rPr>
@@ -2378,7 +2550,7 @@
               <w:lang w:eastAsia="en-CA"/>
             </w:rPr>
           </w:pPr>
-          <w:hyperlink w:anchor="_Toc117776984" w:history="1">
+          <w:hyperlink w:anchor="_Toc117875309" w:history="1">
             <w:r>
               <w:rPr>
                 <w:rStyle w:val="Hyperlink"/>
@@ -2420,7 +2592,7 @@
                 <w:noProof/>
                 <w:webHidden/>
               </w:rPr>
-              <w:instrText xml:space="preserve"> PAGEREF _Toc117776984 \h </w:instrText>
+              <w:instrText xml:space="preserve"> PAGEREF _Toc117875309 \h </w:instrText>
             </w:r>
             <w:r>
               <w:rPr>
@@ -2464,7 +2636,7 @@
               <w:lang w:eastAsia="en-CA"/>
             </w:rPr>
           </w:pPr>
-          <w:hyperlink w:anchor="_Toc117776985" w:history="1">
+          <w:hyperlink w:anchor="_Toc117875310" w:history="1">
             <w:r>
               <w:rPr>
                 <w:rStyle w:val="Hyperlink"/>
@@ -2506,7 +2678,7 @@
                 <w:noProof/>
                 <w:webHidden/>
               </w:rPr>
-              <w:instrText xml:space="preserve"> PAGEREF _Toc117776985 \h </w:instrText>
+              <w:instrText xml:space="preserve"> PAGEREF _Toc117875310 \h </w:instrText>
             </w:r>
             <w:r>
               <w:rPr>
@@ -2550,7 +2722,7 @@
               <w:lang w:eastAsia="en-CA"/>
             </w:rPr>
           </w:pPr>
-          <w:hyperlink w:anchor="_Toc117776986" w:history="1">
+          <w:hyperlink w:anchor="_Toc117875311" w:history="1">
             <w:r>
               <w:rPr>
                 <w:rStyle w:val="Hyperlink"/>
@@ -2592,7 +2764,7 @@
                 <w:noProof/>
                 <w:webHidden/>
               </w:rPr>
-              <w:instrText xml:space="preserve"> PAGEREF _Toc117776986 \h </w:instrText>
+              <w:instrText xml:space="preserve"> PAGEREF _Toc117875311 \h </w:instrText>
             </w:r>
             <w:r>
               <w:rPr>
@@ -2636,7 +2808,7 @@
               <w:lang w:eastAsia="en-CA"/>
             </w:rPr>
           </w:pPr>
-          <w:hyperlink w:anchor="_Toc117776987" w:history="1">
+          <w:hyperlink w:anchor="_Toc117875312" w:history="1">
             <w:r>
               <w:rPr>
                 <w:rStyle w:val="Hyperlink"/>
@@ -2678,7 +2850,7 @@
                 <w:noProof/>
                 <w:webHidden/>
               </w:rPr>
-              <w:instrText xml:space="preserve"> PAGEREF _Toc117776987 \h </w:instrText>
+              <w:instrText xml:space="preserve"> PAGEREF _Toc117875312 \h </w:instrText>
             </w:r>
             <w:r>
               <w:rPr>
@@ -2698,7 +2870,7 @@
                 <w:noProof/>
                 <w:webHidden/>
               </w:rPr>
-              <w:t>8</w:t>
+              <w:t>9</w:t>
             </w:r>
             <w:r>
               <w:rPr>
@@ -2752,7 +2924,7 @@
       <w:pPr>
         <w:pStyle w:val="Heading1"/>
       </w:pPr>
-      <w:bookmarkStart w:id="0" w:name="_Toc117776966"/>
+      <w:bookmarkStart w:id="0" w:name="_Toc117875289"/>
       <w:r>
         <w:lastRenderedPageBreak/>
         <w:t>Introduction</w:t>
@@ -2780,7 +2952,7 @@
       <w:pPr>
         <w:pStyle w:val="Heading1"/>
       </w:pPr>
-      <w:bookmarkStart w:id="1" w:name="_Toc117776967"/>
+      <w:bookmarkStart w:id="1" w:name="_Toc117875290"/>
       <w:r>
         <w:t>Clarification on Terminology</w:t>
       </w:r>
@@ -2807,7 +2979,7 @@
       <w:pPr>
         <w:pStyle w:val="Heading1"/>
       </w:pPr>
-      <w:bookmarkStart w:id="2" w:name="_Toc117776968"/>
+      <w:bookmarkStart w:id="2" w:name="_Toc117875291"/>
       <w:r>
         <w:t>Problem Definition</w:t>
       </w:r>
@@ -2869,7 +3041,7 @@
       <w:pPr>
         <w:pStyle w:val="Heading2"/>
       </w:pPr>
-      <w:bookmarkStart w:id="3" w:name="_Toc117776969"/>
+      <w:bookmarkStart w:id="3" w:name="_Toc117875292"/>
       <w:r>
         <w:lastRenderedPageBreak/>
         <w:t>Blocking Algorithms</w:t>
@@ -2926,9 +3098,11 @@
       <w:r>
         <w:t xml:space="preserve">Additionally, a traditionally common reason to avoid locks has been the fear of thread failure, </w:t>
       </w:r>
+      <w:proofErr w:type="gramStart"/>
       <w:r>
         <w:t>i.e.</w:t>
       </w:r>
+      <w:proofErr w:type="gramEnd"/>
       <w:r>
         <w:t xml:space="preserve"> </w:t>
       </w:r>
@@ -2953,7 +3127,15 @@
     </w:p>
     <w:p>
       <w:r>
-        <w:t>Also, with traditional blocking algorithms, the entire shared data structure is locked when a thread wishes to modify its contents, regardless of how much of the data structure is actually being modified. This can cause significant performance issues as many threads each wishing to make slight edits to the shared data structure can force several other threads to stall while the edit is taking place even if the data the competing threads wish to edit is not shared, but rather simply within the same larger data structure.</w:t>
+        <w:t xml:space="preserve">Also, with traditional blocking algorithms, the entire shared data structure is locked when a thread wishes to modify its contents, regardless of how much of the data structure is </w:t>
+      </w:r>
+      <w:proofErr w:type="gramStart"/>
+      <w:r>
+        <w:t>actually being</w:t>
+      </w:r>
+      <w:proofErr w:type="gramEnd"/>
+      <w:r>
+        <w:t xml:space="preserve"> modified. This can cause significant performance issues as many threads each wishing to make slight edits to the shared data structure can force several other threads to stall while the edit is taking place even if the data the competing threads wish to edit is not shared, but rather simply within the same larger data structure.</w:t>
       </w:r>
     </w:p>
     <w:p>
@@ -2968,7 +3150,7 @@
       <w:pPr>
         <w:pStyle w:val="Heading2"/>
       </w:pPr>
-      <w:bookmarkStart w:id="4" w:name="_Toc117776970"/>
+      <w:bookmarkStart w:id="4" w:name="_Toc117875293"/>
       <w:r>
         <w:t>Wait-Free Algorithms</w:t>
       </w:r>
@@ -3003,7 +3185,7 @@
       <w:pPr>
         <w:pStyle w:val="Heading2"/>
       </w:pPr>
-      <w:bookmarkStart w:id="5" w:name="_Toc117776971"/>
+      <w:bookmarkStart w:id="5" w:name="_Toc117875294"/>
       <w:r>
         <w:t>Lock-Free Algorithms</w:t>
       </w:r>
@@ -3045,7 +3227,7 @@
       <w:pPr>
         <w:pStyle w:val="Heading2"/>
       </w:pPr>
-      <w:bookmarkStart w:id="6" w:name="_Toc117776972"/>
+      <w:bookmarkStart w:id="6" w:name="_Toc117875295"/>
       <w:r>
         <w:t>Obstruction-Free Algorithms</w:t>
       </w:r>
@@ -3059,7 +3241,15 @@
         <w:t xml:space="preserve">if no other threads were executing. That is, if all other threads stop execution at any time, regardless of the state of the other threads, a thread will be able to complete its task in a distinct number of steps. The term obstruction-free was introduced by </w:t>
       </w:r>
       <w:r>
-        <w:t>Herlihy, Luchangco, and Moir</w:t>
+        <w:t xml:space="preserve">Herlihy, </w:t>
+      </w:r>
+      <w:proofErr w:type="spellStart"/>
+      <w:r>
+        <w:t>Luchangco</w:t>
+      </w:r>
+      <w:proofErr w:type="spellEnd"/>
+      <w:r>
+        <w:t>, and Moir</w:t>
       </w:r>
       <w:r>
         <w:t xml:space="preserve"> in their 2003 paper </w:t>
@@ -3088,7 +3278,7 @@
       <w:pPr>
         <w:pStyle w:val="Heading2"/>
       </w:pPr>
-      <w:bookmarkStart w:id="7" w:name="_Toc117776973"/>
+      <w:bookmarkStart w:id="7" w:name="_Toc117875296"/>
       <w:r>
         <w:t>Note on Non-Blocking Algorithms</w:t>
       </w:r>
@@ -3103,7 +3293,7 @@
       <w:pPr>
         <w:pStyle w:val="Heading1"/>
       </w:pPr>
-      <w:bookmarkStart w:id="8" w:name="_Toc117776974"/>
+      <w:bookmarkStart w:id="8" w:name="_Toc117875297"/>
       <w:r>
         <w:t>Common Lock-Free Design Patterns</w:t>
       </w:r>
@@ -3153,7 +3343,7 @@
       <w:pPr>
         <w:pStyle w:val="Heading2"/>
       </w:pPr>
-      <w:bookmarkStart w:id="9" w:name="_Toc117776975"/>
+      <w:bookmarkStart w:id="9" w:name="_Toc117875298"/>
       <w:r>
         <w:t>CAS Instruction</w:t>
       </w:r>
@@ -3187,7 +3377,7 @@
         <w:pStyle w:val="Heading3"/>
       </w:pPr>
       <w:bookmarkStart w:id="10" w:name="_Issues_with_CAS"/>
-      <w:bookmarkStart w:id="11" w:name="_Toc117776976"/>
+      <w:bookmarkStart w:id="11" w:name="_Toc117875299"/>
       <w:bookmarkEnd w:id="10"/>
       <w:r>
         <w:t>Issues with CAS</w:t>
@@ -3295,7 +3485,7 @@
       <w:pPr>
         <w:pStyle w:val="Heading2"/>
       </w:pPr>
-      <w:bookmarkStart w:id="12" w:name="_Toc117776977"/>
+      <w:bookmarkStart w:id="12" w:name="_Toc117875300"/>
       <w:r>
         <w:t>LL &amp;</w:t>
       </w:r>
@@ -3323,7 +3513,7 @@
         <w:pStyle w:val="Heading3"/>
       </w:pPr>
       <w:bookmarkStart w:id="13" w:name="_Issues_with_LL"/>
-      <w:bookmarkStart w:id="14" w:name="_Toc117776978"/>
+      <w:bookmarkStart w:id="14" w:name="_Toc117875301"/>
       <w:bookmarkEnd w:id="13"/>
       <w:r>
         <w:t>Issues with LL &amp; SC</w:t>
@@ -3339,9 +3529,11 @@
       <w:pPr>
         <w:pStyle w:val="Heading2"/>
       </w:pPr>
+      <w:bookmarkStart w:id="15" w:name="_Toc117875302"/>
       <w:r>
         <w:t>Atomic Fetches</w:t>
       </w:r>
+      <w:bookmarkEnd w:id="15"/>
     </w:p>
     <w:p>
       <w:r>
@@ -3352,18 +3544,26 @@
         <w:t>shared data structure is a</w:t>
       </w:r>
       <w:r>
-        <w:t>n integer or a floating point value and whose primary operations are incrementation and decrementation, but with different data types and/or more complex modifications, the techniques mentioned above may be more applicable.</w:t>
+        <w:t xml:space="preserve">n integer or a </w:t>
+      </w:r>
+      <w:proofErr w:type="gramStart"/>
+      <w:r>
+        <w:t>floating point</w:t>
+      </w:r>
+      <w:proofErr w:type="gramEnd"/>
+      <w:r>
+        <w:t xml:space="preserve"> value and whose primary operations are incrementation and decrementation, but with different data types and/or more complex modifications, the techniques mentioned above may be more applicable.</w:t>
       </w:r>
     </w:p>
     <w:p>
       <w:pPr>
         <w:pStyle w:val="Heading1"/>
       </w:pPr>
-      <w:bookmarkStart w:id="15" w:name="_Toc117776979"/>
+      <w:bookmarkStart w:id="16" w:name="_Toc117875303"/>
       <w:r>
         <w:t>Downsides of Lock-Free Design</w:t>
       </w:r>
-      <w:bookmarkEnd w:id="15"/>
+      <w:bookmarkEnd w:id="16"/>
     </w:p>
     <w:p>
       <w:r>
@@ -3399,15 +3599,23 @@
       <w:pPr>
         <w:pStyle w:val="Heading2"/>
       </w:pPr>
-      <w:bookmarkStart w:id="16" w:name="_Toc117776980"/>
+      <w:bookmarkStart w:id="17" w:name="_Toc117875304"/>
       <w:r>
         <w:t>ABA Problem</w:t>
       </w:r>
-      <w:bookmarkEnd w:id="16"/>
-    </w:p>
-    <w:p>
-      <w:r>
-        <w:t>The ABA problem refers to the reading of an object by thread A at one point, the deletion of the same object by thread B immediately after, and then the creation of a new object by thread B which is assigned the same memory location as the just-deleted object by the OS, all before thread A writes to the object in memory. From the perspective of thread A, the object read initially and the object read at the time of writing in the CAS function are identical as they are both the same object type in the same memory address, despite the fact their contents might be very different. The LL &amp; SC approach will not experience this issue as once thread B modifies or deleted the object, the cache line of thread A will no longer be tagged, at which point the SC operation is guaranteed to fail, causing another LL operation to be required.</w:t>
+      <w:bookmarkEnd w:id="17"/>
+    </w:p>
+    <w:p>
+      <w:r>
+        <w:t xml:space="preserve">The ABA problem refers to the reading of an object by thread A at one point, the deletion of the same object by thread B immediately after, and then the creation of a new object by thread B which is assigned the same memory location as the just-deleted object by the OS, all before thread A writes to the object in memory. From the perspective of </w:t>
+      </w:r>
+      <w:proofErr w:type="gramStart"/>
+      <w:r>
+        <w:t>thread</w:t>
+      </w:r>
+      <w:proofErr w:type="gramEnd"/>
+      <w:r>
+        <w:t xml:space="preserve"> A, the object read initially and the object read at the time of writing in the CAS function are identical as they are both the same object type in the same memory address, despite the fact their contents might be very different. The LL &amp; SC approach will not experience this issue as once thread B modifies or deleted the object, the cache line of thread A will no longer be tagged, at which point the SC operation is guaranteed to fail, causing another LL operation to be required.</w:t>
       </w:r>
     </w:p>
     <w:p>
@@ -3440,11 +3648,11 @@
       <w:pPr>
         <w:pStyle w:val="Heading1"/>
       </w:pPr>
-      <w:bookmarkStart w:id="17" w:name="_Toc117776981"/>
+      <w:bookmarkStart w:id="18" w:name="_Toc117875305"/>
       <w:r>
         <w:t>Proving Correctness of a Lock-Free Algorithm</w:t>
       </w:r>
-      <w:bookmarkEnd w:id="17"/>
+      <w:bookmarkEnd w:id="18"/>
     </w:p>
     <w:p>
       <w:r>
@@ -3488,7 +3696,7 @@
       <w:pPr>
         <w:pStyle w:val="Heading2"/>
       </w:pPr>
-      <w:bookmarkStart w:id="18" w:name="_Toc117776982"/>
+      <w:bookmarkStart w:id="19" w:name="_Toc117875306"/>
       <w:r>
         <w:rPr>
           <w:rStyle w:val="Heading2Char"/>
@@ -3498,7 +3706,7 @@
       <w:r>
         <w:t>bility</w:t>
       </w:r>
-      <w:bookmarkEnd w:id="18"/>
+      <w:bookmarkEnd w:id="19"/>
     </w:p>
     <w:p>
       <w:r>
@@ -3511,11 +3719,27 @@
         <w:t>[4]</w:t>
       </w:r>
       <w:r>
-        <w:t xml:space="preserve"> Object semantics refers to the fact that the requirements of the call are met, i.e. a pop </w:t>
+        <w:t xml:space="preserve"> Object semantics refers to the fact that the requirements of the call are met, </w:t>
+      </w:r>
+      <w:proofErr w:type="gramStart"/>
+      <w:r>
+        <w:t>i.e.</w:t>
+      </w:r>
+      <w:proofErr w:type="gramEnd"/>
+      <w:r>
+        <w:t xml:space="preserve"> a pop </w:t>
       </w:r>
       <w:r>
         <w:lastRenderedPageBreak/>
-        <w:t xml:space="preserve">operation will always return the top of a stack. "Real-time" order is the property that the return values of operations will reflect the true order in which they were called, i.e. two subsequent pop operations will properly return the </w:t>
+        <w:t xml:space="preserve">operation will always return the top of a stack. "Real-time" order is the property that the return values of operations will reflect the true order in which they were called, </w:t>
+      </w:r>
+      <w:proofErr w:type="gramStart"/>
+      <w:r>
+        <w:t>i.e.</w:t>
+      </w:r>
+      <w:proofErr w:type="gramEnd"/>
+      <w:r>
+        <w:t xml:space="preserve"> two subsequent pop operations will properly return the </w:t>
       </w:r>
       <w:r>
         <w:t>initial</w:t>
@@ -3564,11 +3788,11 @@
       <w:pPr>
         <w:pStyle w:val="Heading3"/>
       </w:pPr>
-      <w:bookmarkStart w:id="19" w:name="_Toc117776983"/>
+      <w:bookmarkStart w:id="20" w:name="_Toc117875307"/>
       <w:r>
         <w:t>Visual Representation Example</w:t>
       </w:r>
-      <w:bookmarkEnd w:id="19"/>
+      <w:bookmarkEnd w:id="20"/>
     </w:p>
     <w:p>
       <w:r>
@@ -3786,20 +4010,37 @@
           <w:rFonts w:eastAsiaTheme="minorHAnsi"/>
         </w:rPr>
       </w:pPr>
-      <w:bookmarkStart w:id="20" w:name="_Toc117776984"/>
+      <w:bookmarkStart w:id="21" w:name="_Toc117875308"/>
       <w:r>
         <w:rPr>
           <w:rFonts w:eastAsiaTheme="minorHAnsi"/>
         </w:rPr>
         <w:t>Alternative to Linearizability</w:t>
       </w:r>
-    </w:p>
-    <w:p>
-      <w:r>
-        <w:t xml:space="preserve">While linearizability is the main property proved to prove the correctness of lock-free algorithms, there does exist a second property used to prove the correctness of multithreaded programs. Used primarily in database systems, the property of serializability is similar to linearizability, albeit with some notable differences. </w:t>
-      </w:r>
-      <w:r>
-        <w:t xml:space="preserve">Firstly, linearizability is the property that every transaction with the shared data structure occurs in a serial manner, i.e. each transaction occurs in between the preceding and proceeding transaction and no transactions are said to occur concurrently. In practise, this is not necessarily true, but it must be proven that this reorganization of transactions would be possible for the system to be proven serializable. This differs from linearizability as there is not a single point at which the transaction occurs, which is a more effective model for a </w:t>
+      <w:bookmarkEnd w:id="21"/>
+    </w:p>
+    <w:p>
+      <w:r>
+        <w:t xml:space="preserve">While linearizability is the main property proved to prove the correctness of lock-free algorithms, there does exist a second property used to prove the correctness of multithreaded programs. Used primarily in database systems, the property of serializability is </w:t>
+      </w:r>
+      <w:proofErr w:type="gramStart"/>
+      <w:r>
+        <w:t>similar to</w:t>
+      </w:r>
+      <w:proofErr w:type="gramEnd"/>
+      <w:r>
+        <w:t xml:space="preserve"> linearizability, albeit with some notable differences. </w:t>
+      </w:r>
+      <w:r>
+        <w:t xml:space="preserve">Firstly, linearizability is the property that every transaction with the shared data structure occurs in a serial manner, </w:t>
+      </w:r>
+      <w:proofErr w:type="gramStart"/>
+      <w:r>
+        <w:t>i.e.</w:t>
+      </w:r>
+      <w:proofErr w:type="gramEnd"/>
+      <w:r>
+        <w:t xml:space="preserve"> each transaction occurs in between the preceding and proceeding transaction and no transactions are said to occur concurrently. In practise, this is not necessarily true, but it must be proven that this reorganization of transactions would be possible for the system to be proven serializable. This differs from linearizability as there is not a single point at which the transaction occurs, which is a more effective model for a </w:t>
       </w:r>
       <w:r>
         <w:t>blocking algorithm</w:t>
@@ -3821,13 +4062,14 @@
           <w:rFonts w:eastAsiaTheme="minorHAnsi"/>
         </w:rPr>
       </w:pPr>
+      <w:bookmarkStart w:id="22" w:name="_Toc117875309"/>
       <w:r>
         <w:t>Lock</w:t>
       </w:r>
       <w:r>
         <w:t>-Free Data Structures</w:t>
       </w:r>
-      <w:bookmarkEnd w:id="20"/>
+      <w:bookmarkEnd w:id="22"/>
     </w:p>
     <w:p>
       <w:r>
@@ -3841,11 +4083,11 @@
       <w:pPr>
         <w:pStyle w:val="Heading2"/>
       </w:pPr>
-      <w:bookmarkStart w:id="21" w:name="_Toc117776985"/>
+      <w:bookmarkStart w:id="23" w:name="_Toc117875310"/>
       <w:r>
         <w:t>Treiber Stack</w:t>
       </w:r>
-      <w:bookmarkEnd w:id="21"/>
+      <w:bookmarkEnd w:id="23"/>
     </w:p>
     <w:p>
       <w:r>
@@ -3871,8 +4113,8 @@
         <w:t>to demonstrate how the Treiber stack is implemented.</w:t>
       </w:r>
     </w:p>
-    <w:bookmarkStart w:id="22" w:name="_MON_1728057154"/>
-    <w:bookmarkEnd w:id="22"/>
+    <w:bookmarkStart w:id="24" w:name="_MON_1728057154"/>
+    <w:bookmarkEnd w:id="24"/>
     <w:p>
       <w:r>
         <w:object w:dxaOrig="9360" w:dyaOrig="3625" w14:anchorId="7C8B467F">
@@ -3895,16 +4137,24 @@
             <v:path o:extrusionok="f" gradientshapeok="t" o:connecttype="rect"/>
             <o:lock v:ext="edit" aspectratio="t"/>
           </v:shapetype>
-          <v:shape id="_x0000_i1025" type="#_x0000_t75" style="width:468pt;height:181.3pt" o:ole="">
+          <v:shape id="_x0000_i1025" type="#_x0000_t75" style="width:468pt;height:181.25pt" o:ole="">
             <v:imagedata r:id="rId15" o:title=""/>
           </v:shape>
-          <o:OLEObject Type="Embed" ProgID="Word.OpenDocumentText.12" ShapeID="_x0000_i1025" DrawAspect="Content" ObjectID="_1728487933" r:id="rId16"/>
+          <o:OLEObject Type="Embed" ProgID="Word.OpenDocumentText.12" ShapeID="_x0000_i1025" DrawAspect="Content" ObjectID="_1728488040" r:id="rId16"/>
         </w:object>
       </w:r>
     </w:p>
     <w:p>
       <w:r>
-        <w:t xml:space="preserve">While it is known that this data structure is lock-free, it is not necessarily true that this algorithm is correct. To prove the correctness of this algorithm, the linearization points of each of the functions must be determined. For the push operation, the linearization point is the line on which the CAS function is called. Due to the atomic nature of the CAS function, the element to be added to the stack is added exactly at the successful calling of the CAS function. Should that function fail, the loop will repeat at which point the previous calling of the CAS function is no longer the operation's linearization point. For the pop operation, the linearization point will depend on whether there exist elements in the stack or not. If the stack is empty when the pop operation is called, the linearization point is the if o = null return null line. This is because at this point the pop operation has completed its work and can be said to have executed at that exact moment. If the stack is not empty, the linearization point is the first successful calling of the CAS function, like the push function as this is the moment at which the shared data structure is modified and the operation has completed its task. Unlike the push function, the pop function does have additional instructions after its linearization point, namely the returning of the element popped. According to Scott, this work is known as "clean-up work" and could theoretically be done by any thread who encounters this unfinished work, although with an example this trivial it is unlikely that would occur. </w:t>
+        <w:t xml:space="preserve">While it is known that this data structure is lock-free, it is not necessarily true that this algorithm is correct. To prove the correctness of this algorithm, the linearization points of each of the functions must be determined. For the push operation, the linearization point is the line on which the CAS function is called. Due to the atomic nature of the CAS function, the element to be added to the stack is added exactly at the successful calling of the CAS function. Should that function fail, the loop will repeat at which point the previous calling of the CAS function is no longer the operation's linearization point. For the pop operation, the linearization point will depend on whether there exist elements in the stack or not. If the stack is empty when the pop operation is called, the linearization point is the if o = null return null line. This is because at this point the pop operation has completed its work and can be said to have executed at that exact moment. If the stack is not empty, the linearization point is the first successful calling of the CAS function, like the push function as this is the moment at which the shared data structure is </w:t>
+      </w:r>
+      <w:proofErr w:type="gramStart"/>
+      <w:r>
+        <w:t>modified</w:t>
+      </w:r>
+      <w:proofErr w:type="gramEnd"/>
+      <w:r>
+        <w:t xml:space="preserve"> and the operation has completed its task. Unlike the push function, the pop function does have additional instructions after its linearization point, namely the returning of the element popped. According to Scott, this work is known as "clean-up work" and could theoretically be done by any thread who encounters this unfinished work, although with an example this trivial it is unlikely that would occur. </w:t>
       </w:r>
     </w:p>
     <w:p>
@@ -3916,11 +4166,11 @@
       <w:pPr>
         <w:pStyle w:val="Heading1"/>
       </w:pPr>
-      <w:bookmarkStart w:id="23" w:name="_Toc117776986"/>
+      <w:bookmarkStart w:id="25" w:name="_Toc117875311"/>
       <w:r>
         <w:t>Conclusion</w:t>
       </w:r>
-      <w:bookmarkEnd w:id="23"/>
+      <w:bookmarkEnd w:id="25"/>
     </w:p>
     <w:p>
       <w:r>
@@ -3937,12 +4187,12 @@
       <w:pPr>
         <w:pStyle w:val="Heading1"/>
       </w:pPr>
-      <w:bookmarkStart w:id="24" w:name="_Toc117776987"/>
+      <w:bookmarkStart w:id="26" w:name="_Toc117875312"/>
       <w:r>
         <w:lastRenderedPageBreak/>
         <w:t>References</w:t>
       </w:r>
-      <w:bookmarkEnd w:id="24"/>
+      <w:bookmarkEnd w:id="26"/>
     </w:p>
     <w:p>
       <w:pPr>
@@ -3955,7 +4205,39 @@
         <w:tab/>
       </w:r>
       <w:r>
-        <w:t>F. Feinbube, P. Tröger and A. Polze, "Joint Forces: From Multithreaded Programming to GPU Computing," in IEEE Software, vol. 28, no. 1, pp. 51-57, Jan.-Feb. 2011, doi: 10.1109/MS.2010.134.</w:t>
+        <w:t xml:space="preserve">F. </w:t>
+      </w:r>
+      <w:proofErr w:type="spellStart"/>
+      <w:r>
+        <w:t>Feinbube</w:t>
+      </w:r>
+      <w:proofErr w:type="spellEnd"/>
+      <w:r>
+        <w:t xml:space="preserve">, P. </w:t>
+      </w:r>
+      <w:proofErr w:type="spellStart"/>
+      <w:r>
+        <w:t>Tröger</w:t>
+      </w:r>
+      <w:proofErr w:type="spellEnd"/>
+      <w:r>
+        <w:t xml:space="preserve"> and A. </w:t>
+      </w:r>
+      <w:proofErr w:type="spellStart"/>
+      <w:r>
+        <w:t>Polze</w:t>
+      </w:r>
+      <w:proofErr w:type="spellEnd"/>
+      <w:r>
+        <w:t xml:space="preserve">, "Joint Forces: From Multithreaded Programming to GPU Computing," in IEEE Software, vol. 28, no. 1, pp. 51-57, Jan.-Feb. 2011, </w:t>
+      </w:r>
+      <w:proofErr w:type="spellStart"/>
+      <w:r>
+        <w:t>doi</w:t>
+      </w:r>
+      <w:proofErr w:type="spellEnd"/>
+      <w:r>
+        <w:t>: 10.1109/MS.2010.134.</w:t>
       </w:r>
     </w:p>
     <w:p>
@@ -4083,7 +4365,15 @@
         <w:tab/>
       </w:r>
       <w:r>
-        <w:t>M. Moir, M. Herlihy and V. Luchangco, "Obstruction-Free Synchronization: Double-Ended Queues as an Example," in 2013 IEEE 33rd International Conference on Distributed Computing Systems, Providence, Rhode Island, 2003 pp. 522.</w:t>
+        <w:t xml:space="preserve">M. Moir, M. Herlihy and V. </w:t>
+      </w:r>
+      <w:proofErr w:type="spellStart"/>
+      <w:r>
+        <w:t>Luchangco</w:t>
+      </w:r>
+      <w:proofErr w:type="spellEnd"/>
+      <w:r>
+        <w:t>, "Obstruction-Free Synchronization: Double-Ended Queues as an Example," in 2013 IEEE 33rd International Conference on Distributed Computing Systems, Providence, Rhode Island, 2003 pp. 522.</w:t>
       </w:r>
     </w:p>
     <w:p>
@@ -4101,14 +4391,24 @@
       </w:r>
       <w:r>
         <w:tab/>
-        <w:t>Tony van Eerd</w:t>
-      </w:r>
+        <w:t xml:space="preserve">Tony van </w:t>
+      </w:r>
+      <w:proofErr w:type="spellStart"/>
+      <w:r>
+        <w:t>Eerd</w:t>
+      </w:r>
+      <w:proofErr w:type="spellEnd"/>
       <w:r>
         <w:t>. "</w:t>
       </w:r>
       <w:r>
-        <w:t>Introduction to Lock-free Programming - Tony van Eerd</w:t>
-      </w:r>
+        <w:t xml:space="preserve">Introduction to Lock-free Programming - Tony van </w:t>
+      </w:r>
+      <w:proofErr w:type="spellStart"/>
+      <w:r>
+        <w:t>Eerd</w:t>
+      </w:r>
+      <w:proofErr w:type="spellEnd"/>
       <w:r>
         <w:t xml:space="preserve">,” </w:t>
       </w:r>
@@ -4168,14 +4468,45 @@
       <w:r>
         <w:tab/>
       </w:r>
-      <w:r>
-        <w:t>Fedor Pikus</w:t>
-      </w:r>
+      <w:proofErr w:type="spellStart"/>
+      <w:r>
+        <w:t>Fedor</w:t>
+      </w:r>
+      <w:proofErr w:type="spellEnd"/>
+      <w:r>
+        <w:t xml:space="preserve"> </w:t>
+      </w:r>
+      <w:proofErr w:type="spellStart"/>
+      <w:r>
+        <w:t>Pikus</w:t>
+      </w:r>
+      <w:proofErr w:type="spellEnd"/>
       <w:r>
         <w:t>. "</w:t>
       </w:r>
-      <w:r>
-        <w:t>CppCon 2015: Fedor Pikus PART 1 “Live Lock-Free or Deadlock (Practical Lock-free Programming)</w:t>
+      <w:proofErr w:type="spellStart"/>
+      <w:r>
+        <w:t>CppCon</w:t>
+      </w:r>
+      <w:proofErr w:type="spellEnd"/>
+      <w:r>
+        <w:t xml:space="preserve"> 2015: </w:t>
+      </w:r>
+      <w:proofErr w:type="spellStart"/>
+      <w:r>
+        <w:t>Fedor</w:t>
+      </w:r>
+      <w:proofErr w:type="spellEnd"/>
+      <w:r>
+        <w:t xml:space="preserve"> </w:t>
+      </w:r>
+      <w:proofErr w:type="spellStart"/>
+      <w:r>
+        <w:t>Pikus</w:t>
+      </w:r>
+      <w:proofErr w:type="spellEnd"/>
+      <w:r>
+        <w:t xml:space="preserve"> PART 1 “Live Lock-Free or Deadlock (Practical Lock-free Programming)</w:t>
       </w:r>
       <w:r>
         <w:t xml:space="preserve">,” </w:t>

</xml_diff>